<commit_message>
adding folder and files
</commit_message>
<xml_diff>
--- a/Sodium -11.docx
+++ b/Sodium -11.docx
@@ -267,7 +267,6 @@
         </w:rPr>
         <w:t>B</w:t>
       </w:r>
-      <w:proofErr w:type="gramStart"/>
       <w:r>
         <w:rPr>
           <w:rFonts w:ascii="Arial" w:hAnsi="Arial" w:cs="Arial"/>
@@ -294,7 +293,6 @@
         </w:rPr>
         <w:t>O</w:t>
       </w:r>
-      <w:proofErr w:type="gramEnd"/>
       <w:r>
         <w:rPr>
           <w:rFonts w:ascii="Arial" w:hAnsi="Arial" w:cs="Arial"/>
@@ -2097,43 +2095,7 @@
           <w:sz w:val="20"/>
           <w:szCs w:val="20"/>
         </w:rPr>
-        <w:t xml:space="preserve">Sodium dissolves in liquid ammonia to form dark blue coloration of </w:t>
-      </w:r>
-      <w:proofErr w:type="spellStart"/>
-      <w:r>
-        <w:rPr>
-          <w:rFonts w:ascii="Arial" w:hAnsi="Arial" w:cs="Arial"/>
-          <w:sz w:val="20"/>
-          <w:szCs w:val="20"/>
-        </w:rPr>
-        <w:t>ammomated</w:t>
-      </w:r>
-      <w:proofErr w:type="spellEnd"/>
-      <w:r>
-        <w:rPr>
-          <w:rFonts w:ascii="Arial" w:hAnsi="Arial" w:cs="Arial"/>
-          <w:sz w:val="20"/>
-          <w:szCs w:val="20"/>
-        </w:rPr>
-        <w:t xml:space="preserve"> electron which has high conductivity but it gives </w:t>
-      </w:r>
-      <w:proofErr w:type="spellStart"/>
-      <w:r>
-        <w:rPr>
-          <w:rFonts w:ascii="Arial" w:hAnsi="Arial" w:cs="Arial"/>
-          <w:sz w:val="20"/>
-          <w:szCs w:val="20"/>
-        </w:rPr>
-        <w:t>sodamide</w:t>
-      </w:r>
-      <w:proofErr w:type="spellEnd"/>
-      <w:r>
-        <w:rPr>
-          <w:rFonts w:ascii="Arial" w:hAnsi="Arial" w:cs="Arial"/>
-          <w:sz w:val="20"/>
-          <w:szCs w:val="20"/>
-        </w:rPr>
-        <w:t xml:space="preserve"> at high temperature or on heating</w:t>
+        <w:t>Sodium dissolves in liquid ammonia to form dark blue coloration of ammomated electron which has high conductivity but it gives sodamide at high temperature or on heating</w:t>
       </w:r>
     </w:p>
     <w:p>
@@ -2622,25 +2584,7 @@
           <w:sz w:val="20"/>
           <w:szCs w:val="20"/>
         </w:rPr>
-        <w:t xml:space="preserve">It’s used to prepare different compounds like </w:t>
-      </w:r>
-      <w:proofErr w:type="spellStart"/>
-      <w:r>
-        <w:rPr>
-          <w:rFonts w:ascii="Arial" w:hAnsi="Arial" w:cs="Arial"/>
-          <w:sz w:val="20"/>
-          <w:szCs w:val="20"/>
-        </w:rPr>
-        <w:t>sodamide</w:t>
-      </w:r>
-      <w:proofErr w:type="spellEnd"/>
-      <w:r>
-        <w:rPr>
-          <w:rFonts w:ascii="Arial" w:hAnsi="Arial" w:cs="Arial"/>
-          <w:sz w:val="20"/>
-          <w:szCs w:val="20"/>
-        </w:rPr>
-        <w:t>.</w:t>
+        <w:t>It’s used to prepare different compounds like sodamide.</w:t>
       </w:r>
     </w:p>
     <w:p>
@@ -5470,6 +5414,7 @@
       <w:r>
         <w:rPr>
           <w:rFonts w:ascii="Arial" w:hAnsi="Arial" w:cs="Arial"/>
+          <w:noProof/>
           <w:sz w:val="20"/>
           <w:szCs w:val="20"/>
         </w:rPr>
@@ -5599,6 +5544,7 @@
       <w:r>
         <w:rPr>
           <w:rFonts w:ascii="Arial" w:hAnsi="Arial" w:cs="Arial"/>
+          <w:noProof/>
           <w:sz w:val="20"/>
           <w:szCs w:val="20"/>
         </w:rPr>
@@ -5914,61 +5860,7 @@
           <w:sz w:val="20"/>
           <w:szCs w:val="20"/>
         </w:rPr>
-        <w:t xml:space="preserve">The mercury cathode cell i.e., caster </w:t>
-      </w:r>
-      <w:proofErr w:type="spellStart"/>
-      <w:r>
-        <w:rPr>
-          <w:rFonts w:ascii="Arial" w:hAnsi="Arial" w:cs="Arial"/>
-          <w:sz w:val="20"/>
-          <w:szCs w:val="20"/>
-        </w:rPr>
-        <w:t>keller</w:t>
-      </w:r>
-      <w:proofErr w:type="spellEnd"/>
-      <w:r>
-        <w:rPr>
-          <w:rFonts w:ascii="Arial" w:hAnsi="Arial" w:cs="Arial"/>
-          <w:sz w:val="20"/>
-          <w:szCs w:val="20"/>
-        </w:rPr>
-        <w:t xml:space="preserve"> and </w:t>
-      </w:r>
-      <w:proofErr w:type="spellStart"/>
-      <w:r>
-        <w:rPr>
-          <w:rFonts w:ascii="Arial" w:hAnsi="Arial" w:cs="Arial"/>
-          <w:sz w:val="20"/>
-          <w:szCs w:val="20"/>
-        </w:rPr>
-        <w:t>kellener</w:t>
-      </w:r>
-      <w:proofErr w:type="spellEnd"/>
-      <w:r>
-        <w:rPr>
-          <w:rFonts w:ascii="Arial" w:hAnsi="Arial" w:cs="Arial"/>
-          <w:sz w:val="20"/>
-          <w:szCs w:val="20"/>
-        </w:rPr>
-        <w:t xml:space="preserve"> </w:t>
-      </w:r>
-      <w:proofErr w:type="spellStart"/>
-      <w:r>
-        <w:rPr>
-          <w:rFonts w:ascii="Arial" w:hAnsi="Arial" w:cs="Arial"/>
-          <w:sz w:val="20"/>
-          <w:szCs w:val="20"/>
-        </w:rPr>
-        <w:t>solvay</w:t>
-      </w:r>
-      <w:proofErr w:type="spellEnd"/>
-      <w:r>
-        <w:rPr>
-          <w:rFonts w:ascii="Arial" w:hAnsi="Arial" w:cs="Arial"/>
-          <w:sz w:val="20"/>
-          <w:szCs w:val="20"/>
-        </w:rPr>
-        <w:t xml:space="preserve"> cells are replaced by diaphragm cell because it’s relatively more efficient and no health hazard of mercury.</w:t>
+        <w:t>The mercury cathode cell i.e., caster keller and kellener solvay cells are replaced by diaphragm cell because it’s relatively more efficient and no health hazard of mercury.</w:t>
       </w:r>
     </w:p>
     <w:p>
@@ -6075,6 +5967,7 @@
       <w:r>
         <w:rPr>
           <w:rFonts w:ascii="Arial" w:hAnsi="Arial" w:cs="Arial"/>
+          <w:noProof/>
           <w:sz w:val="20"/>
           <w:szCs w:val="20"/>
         </w:rPr>
@@ -6349,6 +6242,7 @@
       <w:r>
         <w:rPr>
           <w:rFonts w:ascii="Arial" w:hAnsi="Arial" w:cs="Arial"/>
+          <w:noProof/>
           <w:sz w:val="20"/>
           <w:szCs w:val="20"/>
         </w:rPr>
@@ -6537,6 +6431,7 @@
       <w:r>
         <w:rPr>
           <w:rFonts w:ascii="Arial" w:hAnsi="Arial" w:cs="Arial"/>
+          <w:noProof/>
           <w:sz w:val="20"/>
           <w:szCs w:val="20"/>
         </w:rPr>
@@ -6590,6 +6485,7 @@
       <w:r>
         <w:rPr>
           <w:rFonts w:ascii="Arial" w:hAnsi="Arial" w:cs="Arial"/>
+          <w:noProof/>
           <w:sz w:val="20"/>
           <w:szCs w:val="20"/>
         </w:rPr>
@@ -6646,25 +6542,7 @@
           <w:sz w:val="20"/>
           <w:szCs w:val="20"/>
         </w:rPr>
-        <w:t xml:space="preserve">The various part of </w:t>
-      </w:r>
-      <w:proofErr w:type="spellStart"/>
-      <w:r>
-        <w:rPr>
-          <w:rFonts w:ascii="Arial" w:hAnsi="Arial" w:cs="Arial"/>
-          <w:sz w:val="20"/>
-          <w:szCs w:val="20"/>
-        </w:rPr>
-        <w:t>solvay</w:t>
-      </w:r>
-      <w:proofErr w:type="spellEnd"/>
-      <w:r>
-        <w:rPr>
-          <w:rFonts w:ascii="Arial" w:hAnsi="Arial" w:cs="Arial"/>
-          <w:sz w:val="20"/>
-          <w:szCs w:val="20"/>
-        </w:rPr>
-        <w:t xml:space="preserve"> process for the manufacture of sodium carbonate have been illustrated in figure</w:t>
+        <w:t>The various part of solvay process for the manufacture of sodium carbonate have been illustrated in figure</w:t>
       </w:r>
     </w:p>
     <w:p>
@@ -6729,6 +6607,7 @@
       <w:r>
         <w:rPr>
           <w:rFonts w:ascii="Arial" w:hAnsi="Arial" w:cs="Arial"/>
+          <w:noProof/>
           <w:sz w:val="20"/>
           <w:szCs w:val="20"/>
         </w:rPr>
@@ -6868,6 +6747,7 @@
       <w:r>
         <w:rPr>
           <w:rFonts w:ascii="Arial" w:hAnsi="Arial" w:cs="Arial"/>
+          <w:noProof/>
           <w:sz w:val="20"/>
           <w:szCs w:val="20"/>
         </w:rPr>
@@ -6919,8 +6799,1848 @@
         </w:rPr>
       </w:pPr>
     </w:p>
+    <w:p>
+      <w:pPr>
+        <w:pStyle w:val="ListParagraph"/>
+        <w:numPr>
+          <w:ilvl w:val="0"/>
+          <w:numId w:val="1"/>
+        </w:numPr>
+        <w:rPr>
+          <w:rFonts w:ascii="Arial" w:hAnsi="Arial" w:cs="Arial"/>
+          <w:sz w:val="20"/>
+          <w:szCs w:val="20"/>
+        </w:rPr>
+      </w:pPr>
+      <w:r>
+        <w:rPr>
+          <w:rFonts w:ascii="Arial" w:hAnsi="Arial" w:cs="Arial"/>
+          <w:sz w:val="20"/>
+          <w:szCs w:val="20"/>
+        </w:rPr>
+        <w:t>Filtration unit</w:t>
+      </w:r>
+    </w:p>
+    <w:p>
+      <w:pPr>
+        <w:pStyle w:val="ListParagraph"/>
+        <w:rPr>
+          <w:rFonts w:ascii="Arial" w:hAnsi="Arial" w:cs="Arial"/>
+          <w:sz w:val="20"/>
+          <w:szCs w:val="20"/>
+        </w:rPr>
+      </w:pPr>
+      <w:r>
+        <w:rPr>
+          <w:rFonts w:ascii="Arial" w:hAnsi="Arial" w:cs="Arial"/>
+          <w:sz w:val="20"/>
+          <w:szCs w:val="20"/>
+        </w:rPr>
+        <w:t>The sodium bicarbonate obtained in carbonation tower is transferred into filtration unit and filtration to get sodium bicarbonate.</w:t>
+      </w:r>
+    </w:p>
+    <w:p>
+      <w:pPr>
+        <w:pStyle w:val="ListParagraph"/>
+        <w:rPr>
+          <w:rFonts w:ascii="Arial" w:hAnsi="Arial" w:cs="Arial"/>
+          <w:sz w:val="20"/>
+          <w:szCs w:val="20"/>
+        </w:rPr>
+      </w:pPr>
+    </w:p>
+    <w:p>
+      <w:pPr>
+        <w:pStyle w:val="ListParagraph"/>
+        <w:numPr>
+          <w:ilvl w:val="0"/>
+          <w:numId w:val="1"/>
+        </w:numPr>
+        <w:rPr>
+          <w:rFonts w:ascii="Arial" w:hAnsi="Arial" w:cs="Arial"/>
+          <w:sz w:val="20"/>
+          <w:szCs w:val="20"/>
+        </w:rPr>
+      </w:pPr>
+      <w:r>
+        <w:rPr>
+          <w:rFonts w:ascii="Arial" w:hAnsi="Arial" w:cs="Arial"/>
+          <w:sz w:val="20"/>
+          <w:szCs w:val="20"/>
+        </w:rPr>
+        <w:t>Calcination</w:t>
+      </w:r>
+    </w:p>
+    <w:p>
+      <w:pPr>
+        <w:pStyle w:val="ListParagraph"/>
+        <w:rPr>
+          <w:rFonts w:ascii="Arial" w:hAnsi="Arial" w:cs="Arial"/>
+          <w:sz w:val="20"/>
+          <w:szCs w:val="20"/>
+        </w:rPr>
+      </w:pPr>
+      <w:r>
+        <w:rPr>
+          <w:rFonts w:ascii="Arial" w:hAnsi="Arial" w:cs="Arial"/>
+          <w:noProof/>
+          <w:sz w:val="20"/>
+          <w:szCs w:val="20"/>
+        </w:rPr>
+        <mc:AlternateContent>
+          <mc:Choice Requires="wps">
+            <w:drawing>
+              <wp:anchor distT="0" distB="0" distL="114300" distR="114300" simplePos="0" relativeHeight="251661312" behindDoc="0" locked="0" layoutInCell="1" allowOverlap="1" wp14:anchorId="32510D39" wp14:editId="4EEE7012">
+                <wp:simplePos x="0" y="0"/>
+                <wp:positionH relativeFrom="column">
+                  <wp:posOffset>1504950</wp:posOffset>
+                </wp:positionH>
+                <wp:positionV relativeFrom="paragraph">
+                  <wp:posOffset>304165</wp:posOffset>
+                </wp:positionV>
+                <wp:extent cx="152400" cy="76200"/>
+                <wp:effectExtent l="19050" t="19050" r="38100" b="19050"/>
+                <wp:wrapNone/>
+                <wp:docPr id="36" name="Isosceles Triangle 36"/>
+                <wp:cNvGraphicFramePr/>
+                <a:graphic xmlns:a="http://schemas.openxmlformats.org/drawingml/2006/main">
+                  <a:graphicData uri="http://schemas.microsoft.com/office/word/2010/wordprocessingShape">
+                    <wps:wsp>
+                      <wps:cNvSpPr/>
+                      <wps:spPr>
+                        <a:xfrm>
+                          <a:off x="0" y="0"/>
+                          <a:ext cx="152400" cy="76200"/>
+                        </a:xfrm>
+                        <a:prstGeom prst="triangle">
+                          <a:avLst/>
+                        </a:prstGeom>
+                      </wps:spPr>
+                      <wps:style>
+                        <a:lnRef idx="2">
+                          <a:schemeClr val="accent1">
+                            <a:shade val="50000"/>
+                          </a:schemeClr>
+                        </a:lnRef>
+                        <a:fillRef idx="1">
+                          <a:schemeClr val="accent1"/>
+                        </a:fillRef>
+                        <a:effectRef idx="0">
+                          <a:schemeClr val="accent1"/>
+                        </a:effectRef>
+                        <a:fontRef idx="minor">
+                          <a:schemeClr val="lt1"/>
+                        </a:fontRef>
+                      </wps:style>
+                      <wps:bodyPr rot="0" spcFirstLastPara="0" vertOverflow="overflow" horzOverflow="overflow" vert="horz" wrap="square" lIns="91440" tIns="45720" rIns="91440" bIns="45720" numCol="1" spcCol="0" rtlCol="0" fromWordArt="0" anchor="ctr" anchorCtr="0" forceAA="0" compatLnSpc="1">
+                        <a:prstTxWarp prst="textNoShape">
+                          <a:avLst/>
+                        </a:prstTxWarp>
+                        <a:noAutofit/>
+                      </wps:bodyPr>
+                    </wps:wsp>
+                  </a:graphicData>
+                </a:graphic>
+              </wp:anchor>
+            </w:drawing>
+          </mc:Choice>
+          <mc:Fallback>
+            <w:pict>
+              <v:shapetype w14:anchorId="124AF4B7" id="_x0000_t5" coordsize="21600,21600" o:spt="5" adj="10800" path="m@0,l,21600r21600,xe">
+                <v:stroke joinstyle="miter"/>
+                <v:formulas>
+                  <v:f eqn="val #0"/>
+                  <v:f eqn="prod #0 1 2"/>
+                  <v:f eqn="sum @1 10800 0"/>
+                </v:formulas>
+                <v:path gradientshapeok="t" o:connecttype="custom" o:connectlocs="@0,0;@1,10800;0,21600;10800,21600;21600,21600;@2,10800" textboxrect="0,10800,10800,18000;5400,10800,16200,18000;10800,10800,21600,18000;0,7200,7200,21600;7200,7200,14400,21600;14400,7200,21600,21600"/>
+                <v:handles>
+                  <v:h position="#0,topLeft" xrange="0,21600"/>
+                </v:handles>
+              </v:shapetype>
+              <v:shape id="Isosceles Triangle 36" o:spid="_x0000_s1026" type="#_x0000_t5" style="position:absolute;margin-left:118.5pt;margin-top:23.95pt;width:12pt;height:6pt;z-index:251661312;visibility:visible;mso-wrap-style:square;mso-wrap-distance-left:9pt;mso-wrap-distance-top:0;mso-wrap-distance-right:9pt;mso-wrap-distance-bottom:0;mso-position-horizontal:absolute;mso-position-horizontal-relative:text;mso-position-vertical:absolute;mso-position-vertical-relative:text;v-text-anchor:middle" o:gfxdata="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" fillcolor="#4472c4 [3204]" strokecolor="#1f3763 [1604]" strokeweight="1pt"/>
+            </w:pict>
+          </mc:Fallback>
+        </mc:AlternateContent>
+      </w:r>
+      <w:r>
+        <w:rPr>
+          <w:rFonts w:ascii="Arial" w:hAnsi="Arial" w:cs="Arial"/>
+          <w:noProof/>
+          <w:sz w:val="20"/>
+          <w:szCs w:val="20"/>
+        </w:rPr>
+        <mc:AlternateContent>
+          <mc:Choice Requires="wps">
+            <w:drawing>
+              <wp:anchor distT="0" distB="0" distL="114300" distR="114300" simplePos="0" relativeHeight="251660288" behindDoc="0" locked="0" layoutInCell="1" allowOverlap="1" wp14:anchorId="1865A650" wp14:editId="1CA45AB9">
+                <wp:simplePos x="0" y="0"/>
+                <wp:positionH relativeFrom="column">
+                  <wp:posOffset>2914650</wp:posOffset>
+                </wp:positionH>
+                <wp:positionV relativeFrom="paragraph">
+                  <wp:posOffset>266065</wp:posOffset>
+                </wp:positionV>
+                <wp:extent cx="9525" cy="190500"/>
+                <wp:effectExtent l="38100" t="38100" r="66675" b="19050"/>
+                <wp:wrapNone/>
+                <wp:docPr id="29" name="Straight Arrow Connector 29"/>
+                <wp:cNvGraphicFramePr/>
+                <a:graphic xmlns:a="http://schemas.openxmlformats.org/drawingml/2006/main">
+                  <a:graphicData uri="http://schemas.microsoft.com/office/word/2010/wordprocessingShape">
+                    <wps:wsp>
+                      <wps:cNvCnPr/>
+                      <wps:spPr>
+                        <a:xfrm flipV="1">
+                          <a:off x="0" y="0"/>
+                          <a:ext cx="9525" cy="190500"/>
+                        </a:xfrm>
+                        <a:prstGeom prst="straightConnector1">
+                          <a:avLst/>
+                        </a:prstGeom>
+                        <a:ln>
+                          <a:tailEnd type="triangle"/>
+                        </a:ln>
+                      </wps:spPr>
+                      <wps:style>
+                        <a:lnRef idx="1">
+                          <a:schemeClr val="accent1"/>
+                        </a:lnRef>
+                        <a:fillRef idx="0">
+                          <a:schemeClr val="accent1"/>
+                        </a:fillRef>
+                        <a:effectRef idx="0">
+                          <a:schemeClr val="accent1"/>
+                        </a:effectRef>
+                        <a:fontRef idx="minor">
+                          <a:schemeClr val="tx1"/>
+                        </a:fontRef>
+                      </wps:style>
+                      <wps:bodyPr/>
+                    </wps:wsp>
+                  </a:graphicData>
+                </a:graphic>
+                <wp14:sizeRelH relativeFrom="margin">
+                  <wp14:pctWidth>0</wp14:pctWidth>
+                </wp14:sizeRelH>
+                <wp14:sizeRelV relativeFrom="margin">
+                  <wp14:pctHeight>0</wp14:pctHeight>
+                </wp14:sizeRelV>
+              </wp:anchor>
+            </w:drawing>
+          </mc:Choice>
+          <mc:Fallback>
+            <w:pict>
+              <v:shapetype w14:anchorId="48616FCF" id="_x0000_t32" coordsize="21600,21600" o:spt="32" o:oned="t" path="m,l21600,21600e" filled="f">
+                <v:path arrowok="t" fillok="f" o:connecttype="none"/>
+                <o:lock v:ext="edit" shapetype="t"/>
+              </v:shapetype>
+              <v:shape id="Straight Arrow Connector 29" o:spid="_x0000_s1026" type="#_x0000_t32" style="position:absolute;margin-left:229.5pt;margin-top:20.95pt;width:.75pt;height:15pt;flip:y;z-index:251660288;visibility:visible;mso-wrap-style:square;mso-width-percent:0;mso-height-percent:0;mso-wrap-distance-left:9pt;mso-wrap-distance-top:0;mso-wrap-distance-right:9pt;mso-wrap-distance-bottom:0;mso-position-horizontal:absolute;mso-position-horizontal-relative:text;mso-position-vertical:absolute;mso-position-vertical-relative:text;mso-width-percent:0;mso-height-percent:0;mso-width-relative:margin;mso-height-relative:margin" o:gfxdata="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" strokecolor="#4472c4 [3204]" strokeweight=".5pt">
+                <v:stroke endarrow="block" joinstyle="miter"/>
+              </v:shape>
+            </w:pict>
+          </mc:Fallback>
+        </mc:AlternateContent>
+      </w:r>
+      <w:r>
+        <w:rPr>
+          <w:rFonts w:ascii="Arial" w:hAnsi="Arial" w:cs="Arial"/>
+          <w:sz w:val="20"/>
+          <w:szCs w:val="20"/>
+        </w:rPr>
+        <w:t>The sodium bicarbonate obtained from the above state is heated strongly in a furnace to convert into sodium carbonate.</w:t>
+      </w:r>
+    </w:p>
+    <w:p>
+      <w:pPr>
+        <w:pStyle w:val="ListParagraph"/>
+        <w:tabs>
+          <w:tab w:val="left" w:pos="3495"/>
+        </w:tabs>
+        <w:rPr>
+          <w:rFonts w:ascii="Arial" w:hAnsi="Arial" w:cs="Arial"/>
+          <w:sz w:val="20"/>
+          <w:szCs w:val="20"/>
+        </w:rPr>
+      </w:pPr>
+      <w:r>
+        <w:rPr>
+          <w:rFonts w:ascii="Arial" w:hAnsi="Arial" w:cs="Arial"/>
+          <w:noProof/>
+          <w:sz w:val="20"/>
+          <w:szCs w:val="20"/>
+        </w:rPr>
+        <mc:AlternateContent>
+          <mc:Choice Requires="wps">
+            <w:drawing>
+              <wp:anchor distT="0" distB="0" distL="114300" distR="114300" simplePos="0" relativeHeight="251659264" behindDoc="0" locked="0" layoutInCell="1" allowOverlap="1" wp14:anchorId="5F8D1500" wp14:editId="60172053">
+                <wp:simplePos x="0" y="0"/>
+                <wp:positionH relativeFrom="column">
+                  <wp:posOffset>1133475</wp:posOffset>
+                </wp:positionH>
+                <wp:positionV relativeFrom="paragraph">
+                  <wp:posOffset>103505</wp:posOffset>
+                </wp:positionV>
+                <wp:extent cx="971550" cy="0"/>
+                <wp:effectExtent l="0" t="76200" r="19050" b="95250"/>
+                <wp:wrapNone/>
+                <wp:docPr id="26" name="Straight Arrow Connector 26"/>
+                <wp:cNvGraphicFramePr/>
+                <a:graphic xmlns:a="http://schemas.openxmlformats.org/drawingml/2006/main">
+                  <a:graphicData uri="http://schemas.microsoft.com/office/word/2010/wordprocessingShape">
+                    <wps:wsp>
+                      <wps:cNvCnPr/>
+                      <wps:spPr>
+                        <a:xfrm>
+                          <a:off x="0" y="0"/>
+                          <a:ext cx="971550" cy="0"/>
+                        </a:xfrm>
+                        <a:prstGeom prst="straightConnector1">
+                          <a:avLst/>
+                        </a:prstGeom>
+                        <a:ln>
+                          <a:tailEnd type="triangle"/>
+                        </a:ln>
+                      </wps:spPr>
+                      <wps:style>
+                        <a:lnRef idx="1">
+                          <a:schemeClr val="accent1"/>
+                        </a:lnRef>
+                        <a:fillRef idx="0">
+                          <a:schemeClr val="accent1"/>
+                        </a:fillRef>
+                        <a:effectRef idx="0">
+                          <a:schemeClr val="accent1"/>
+                        </a:effectRef>
+                        <a:fontRef idx="minor">
+                          <a:schemeClr val="tx1"/>
+                        </a:fontRef>
+                      </wps:style>
+                      <wps:bodyPr/>
+                    </wps:wsp>
+                  </a:graphicData>
+                </a:graphic>
+              </wp:anchor>
+            </w:drawing>
+          </mc:Choice>
+          <mc:Fallback>
+            <w:pict>
+              <v:shape w14:anchorId="0979BA8B" id="Straight Arrow Connector 26" o:spid="_x0000_s1026" type="#_x0000_t32" style="position:absolute;margin-left:89.25pt;margin-top:8.15pt;width:76.5pt;height:0;z-index:251659264;visibility:visible;mso-wrap-style:square;mso-wrap-distance-left:9pt;mso-wrap-distance-top:0;mso-wrap-distance-right:9pt;mso-wrap-distance-bottom:0;mso-position-horizontal:absolute;mso-position-horizontal-relative:text;mso-position-vertical:absolute;mso-position-vertical-relative:text" o:gfxdata="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" strokecolor="#4472c4 [3204]" strokeweight=".5pt">
+                <v:stroke endarrow="block" joinstyle="miter"/>
+              </v:shape>
+            </w:pict>
+          </mc:Fallback>
+        </mc:AlternateContent>
+      </w:r>
+      <w:r>
+        <w:rPr>
+          <w:rFonts w:ascii="Arial" w:hAnsi="Arial" w:cs="Arial"/>
+          <w:sz w:val="20"/>
+          <w:szCs w:val="20"/>
+        </w:rPr>
+        <w:t>2NaHCO</w:t>
+      </w:r>
+      <w:r>
+        <w:rPr>
+          <w:rFonts w:ascii="Arial" w:hAnsi="Arial" w:cs="Arial"/>
+          <w:sz w:val="20"/>
+          <w:szCs w:val="20"/>
+          <w:vertAlign w:val="subscript"/>
+        </w:rPr>
+        <w:t>3</w:t>
+      </w:r>
+      <w:r>
+        <w:rPr>
+          <w:rFonts w:ascii="Arial" w:hAnsi="Arial" w:cs="Arial"/>
+          <w:sz w:val="20"/>
+          <w:szCs w:val="20"/>
+        </w:rPr>
+        <w:t xml:space="preserve"> </w:t>
+      </w:r>
+      <w:r>
+        <w:rPr>
+          <w:rFonts w:ascii="Arial" w:hAnsi="Arial" w:cs="Arial"/>
+          <w:sz w:val="20"/>
+          <w:szCs w:val="20"/>
+        </w:rPr>
+        <w:tab/>
+        <w:t>CaO + CO</w:t>
+      </w:r>
+      <w:r>
+        <w:rPr>
+          <w:rFonts w:ascii="Arial" w:hAnsi="Arial" w:cs="Arial"/>
+          <w:sz w:val="20"/>
+          <w:szCs w:val="20"/>
+          <w:vertAlign w:val="subscript"/>
+        </w:rPr>
+        <w:t>2</w:t>
+      </w:r>
+    </w:p>
+    <w:p>
+      <w:pPr>
+        <w:pStyle w:val="ListParagraph"/>
+        <w:tabs>
+          <w:tab w:val="left" w:pos="3495"/>
+        </w:tabs>
+        <w:ind w:left="1800"/>
+        <w:rPr>
+          <w:rFonts w:ascii="Arial" w:hAnsi="Arial" w:cs="Arial"/>
+          <w:sz w:val="20"/>
+          <w:szCs w:val="20"/>
+        </w:rPr>
+      </w:pPr>
+      <w:r>
+        <w:rPr>
+          <w:rFonts w:ascii="Arial" w:hAnsi="Arial" w:cs="Arial"/>
+          <w:sz w:val="20"/>
+          <w:szCs w:val="20"/>
+        </w:rPr>
+        <w:tab/>
+        <w:t>Sodium carbonate</w:t>
+      </w:r>
+    </w:p>
+    <w:p>
+      <w:pPr>
+        <w:pStyle w:val="ListParagraph"/>
+        <w:numPr>
+          <w:ilvl w:val="0"/>
+          <w:numId w:val="1"/>
+        </w:numPr>
+        <w:tabs>
+          <w:tab w:val="left" w:pos="3495"/>
+        </w:tabs>
+        <w:rPr>
+          <w:rFonts w:ascii="Arial" w:hAnsi="Arial" w:cs="Arial"/>
+          <w:sz w:val="20"/>
+          <w:szCs w:val="20"/>
+        </w:rPr>
+      </w:pPr>
+      <w:r>
+        <w:rPr>
+          <w:rFonts w:ascii="Arial" w:hAnsi="Arial" w:cs="Arial"/>
+          <w:sz w:val="20"/>
+          <w:szCs w:val="20"/>
+        </w:rPr>
+        <w:t>Lime tower| kiln</w:t>
+      </w:r>
+    </w:p>
+    <w:p>
+      <w:pPr>
+        <w:pStyle w:val="ListParagraph"/>
+        <w:tabs>
+          <w:tab w:val="left" w:pos="3495"/>
+        </w:tabs>
+        <w:rPr>
+          <w:rFonts w:ascii="Arial" w:hAnsi="Arial" w:cs="Arial"/>
+          <w:sz w:val="20"/>
+          <w:szCs w:val="20"/>
+        </w:rPr>
+      </w:pPr>
+      <w:r>
+        <w:rPr>
+          <w:rFonts w:ascii="Arial" w:hAnsi="Arial" w:cs="Arial"/>
+          <w:noProof/>
+          <w:sz w:val="20"/>
+          <w:szCs w:val="20"/>
+        </w:rPr>
+        <mc:AlternateContent>
+          <mc:Choice Requires="wps">
+            <w:drawing>
+              <wp:anchor distT="0" distB="0" distL="114300" distR="114300" simplePos="0" relativeHeight="251665408" behindDoc="0" locked="0" layoutInCell="1" allowOverlap="1" wp14:anchorId="3CE26EC7" wp14:editId="15A1AD21">
+                <wp:simplePos x="0" y="0"/>
+                <wp:positionH relativeFrom="column">
+                  <wp:posOffset>2878456</wp:posOffset>
+                </wp:positionH>
+                <wp:positionV relativeFrom="paragraph">
+                  <wp:posOffset>88900</wp:posOffset>
+                </wp:positionV>
+                <wp:extent cx="45719" cy="190500"/>
+                <wp:effectExtent l="57150" t="38100" r="50165" b="19050"/>
+                <wp:wrapNone/>
+                <wp:docPr id="38" name="Straight Arrow Connector 38"/>
+                <wp:cNvGraphicFramePr/>
+                <a:graphic xmlns:a="http://schemas.openxmlformats.org/drawingml/2006/main">
+                  <a:graphicData uri="http://schemas.microsoft.com/office/word/2010/wordprocessingShape">
+                    <wps:wsp>
+                      <wps:cNvCnPr/>
+                      <wps:spPr>
+                        <a:xfrm flipH="1" flipV="1">
+                          <a:off x="0" y="0"/>
+                          <a:ext cx="45719" cy="190500"/>
+                        </a:xfrm>
+                        <a:prstGeom prst="straightConnector1">
+                          <a:avLst/>
+                        </a:prstGeom>
+                        <a:ln>
+                          <a:tailEnd type="triangle"/>
+                        </a:ln>
+                      </wps:spPr>
+                      <wps:style>
+                        <a:lnRef idx="1">
+                          <a:schemeClr val="accent1"/>
+                        </a:lnRef>
+                        <a:fillRef idx="0">
+                          <a:schemeClr val="accent1"/>
+                        </a:fillRef>
+                        <a:effectRef idx="0">
+                          <a:schemeClr val="accent1"/>
+                        </a:effectRef>
+                        <a:fontRef idx="minor">
+                          <a:schemeClr val="tx1"/>
+                        </a:fontRef>
+                      </wps:style>
+                      <wps:bodyPr/>
+                    </wps:wsp>
+                  </a:graphicData>
+                </a:graphic>
+                <wp14:sizeRelH relativeFrom="margin">
+                  <wp14:pctWidth>0</wp14:pctWidth>
+                </wp14:sizeRelH>
+                <wp14:sizeRelV relativeFrom="margin">
+                  <wp14:pctHeight>0</wp14:pctHeight>
+                </wp14:sizeRelV>
+              </wp:anchor>
+            </w:drawing>
+          </mc:Choice>
+          <mc:Fallback>
+            <w:pict>
+              <v:shape w14:anchorId="33D7BCAF" id="Straight Arrow Connector 38" o:spid="_x0000_s1026" type="#_x0000_t32" style="position:absolute;margin-left:226.65pt;margin-top:7pt;width:3.6pt;height:15pt;flip:x y;z-index:251665408;visibility:visible;mso-wrap-style:square;mso-width-percent:0;mso-height-percent:0;mso-wrap-distance-left:9pt;mso-wrap-distance-top:0;mso-wrap-distance-right:9pt;mso-wrap-distance-bottom:0;mso-position-horizontal:absolute;mso-position-horizontal-relative:text;mso-position-vertical:absolute;mso-position-vertical-relative:text;mso-width-percent:0;mso-height-percent:0;mso-width-relative:margin;mso-height-relative:margin" o:gfxdata="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" strokecolor="#4472c4 [3204]" strokeweight=".5pt">
+                <v:stroke endarrow="block" joinstyle="miter"/>
+              </v:shape>
+            </w:pict>
+          </mc:Fallback>
+        </mc:AlternateContent>
+      </w:r>
+      <w:r>
+        <w:rPr>
+          <w:rFonts w:ascii="Arial" w:hAnsi="Arial" w:cs="Arial"/>
+          <w:sz w:val="20"/>
+          <w:szCs w:val="20"/>
+        </w:rPr>
+        <w:t>In lime tower, lime is heated at about 1000̊C to obtain CaO  and CO</w:t>
+      </w:r>
+      <w:r>
+        <w:rPr>
+          <w:rFonts w:ascii="Arial" w:hAnsi="Arial" w:cs="Arial"/>
+          <w:sz w:val="20"/>
+          <w:szCs w:val="20"/>
+          <w:vertAlign w:val="subscript"/>
+        </w:rPr>
+        <w:t>2</w:t>
+      </w:r>
+      <w:r>
+        <w:rPr>
+          <w:rFonts w:ascii="Arial" w:hAnsi="Arial" w:cs="Arial"/>
+          <w:sz w:val="20"/>
+          <w:szCs w:val="20"/>
+        </w:rPr>
+        <w:t xml:space="preserve"> </w:t>
+      </w:r>
+    </w:p>
+    <w:p>
+      <w:pPr>
+        <w:pStyle w:val="ListParagraph"/>
+        <w:tabs>
+          <w:tab w:val="left" w:pos="3495"/>
+        </w:tabs>
+        <w:rPr>
+          <w:rFonts w:ascii="Arial" w:hAnsi="Arial" w:cs="Arial"/>
+          <w:sz w:val="20"/>
+          <w:szCs w:val="20"/>
+        </w:rPr>
+      </w:pPr>
+      <w:r>
+        <w:rPr>
+          <w:rFonts w:ascii="Arial" w:hAnsi="Arial" w:cs="Arial"/>
+          <w:noProof/>
+          <w:sz w:val="20"/>
+          <w:szCs w:val="20"/>
+        </w:rPr>
+        <mc:AlternateContent>
+          <mc:Choice Requires="wps">
+            <w:drawing>
+              <wp:anchor distT="0" distB="0" distL="114300" distR="114300" simplePos="0" relativeHeight="251663360" behindDoc="0" locked="0" layoutInCell="1" allowOverlap="1" wp14:anchorId="661E7EE5" wp14:editId="5944E8F4">
+                <wp:simplePos x="0" y="0"/>
+                <wp:positionH relativeFrom="column">
+                  <wp:posOffset>1076325</wp:posOffset>
+                </wp:positionH>
+                <wp:positionV relativeFrom="paragraph">
+                  <wp:posOffset>95250</wp:posOffset>
+                </wp:positionV>
+                <wp:extent cx="971550" cy="0"/>
+                <wp:effectExtent l="0" t="76200" r="19050" b="95250"/>
+                <wp:wrapNone/>
+                <wp:docPr id="37" name="Straight Arrow Connector 37"/>
+                <wp:cNvGraphicFramePr/>
+                <a:graphic xmlns:a="http://schemas.openxmlformats.org/drawingml/2006/main">
+                  <a:graphicData uri="http://schemas.microsoft.com/office/word/2010/wordprocessingShape">
+                    <wps:wsp>
+                      <wps:cNvCnPr/>
+                      <wps:spPr>
+                        <a:xfrm>
+                          <a:off x="0" y="0"/>
+                          <a:ext cx="971550" cy="0"/>
+                        </a:xfrm>
+                        <a:prstGeom prst="straightConnector1">
+                          <a:avLst/>
+                        </a:prstGeom>
+                        <a:ln>
+                          <a:tailEnd type="triangle"/>
+                        </a:ln>
+                      </wps:spPr>
+                      <wps:style>
+                        <a:lnRef idx="1">
+                          <a:schemeClr val="accent1"/>
+                        </a:lnRef>
+                        <a:fillRef idx="0">
+                          <a:schemeClr val="accent1"/>
+                        </a:fillRef>
+                        <a:effectRef idx="0">
+                          <a:schemeClr val="accent1"/>
+                        </a:effectRef>
+                        <a:fontRef idx="minor">
+                          <a:schemeClr val="tx1"/>
+                        </a:fontRef>
+                      </wps:style>
+                      <wps:bodyPr/>
+                    </wps:wsp>
+                  </a:graphicData>
+                </a:graphic>
+              </wp:anchor>
+            </w:drawing>
+          </mc:Choice>
+          <mc:Fallback>
+            <w:pict>
+              <v:shape w14:anchorId="601C4051" id="Straight Arrow Connector 37" o:spid="_x0000_s1026" type="#_x0000_t32" style="position:absolute;margin-left:84.75pt;margin-top:7.5pt;width:76.5pt;height:0;z-index:251663360;visibility:visible;mso-wrap-style:square;mso-wrap-distance-left:9pt;mso-wrap-distance-top:0;mso-wrap-distance-right:9pt;mso-wrap-distance-bottom:0;mso-position-horizontal:absolute;mso-position-horizontal-relative:text;mso-position-vertical:absolute;mso-position-vertical-relative:text" o:gfxdata="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" strokecolor="#4472c4 [3204]" strokeweight=".5pt">
+                <v:stroke endarrow="block" joinstyle="miter"/>
+              </v:shape>
+            </w:pict>
+          </mc:Fallback>
+        </mc:AlternateContent>
+      </w:r>
+      <w:r>
+        <w:rPr>
+          <w:rFonts w:ascii="Arial" w:hAnsi="Arial" w:cs="Arial"/>
+          <w:sz w:val="20"/>
+          <w:szCs w:val="20"/>
+        </w:rPr>
+        <w:t>CaCO</w:t>
+      </w:r>
+      <w:r>
+        <w:rPr>
+          <w:rFonts w:ascii="Arial" w:hAnsi="Arial" w:cs="Arial"/>
+          <w:sz w:val="20"/>
+          <w:szCs w:val="20"/>
+          <w:vertAlign w:val="subscript"/>
+        </w:rPr>
+        <w:t>3</w:t>
+      </w:r>
+      <w:r>
+        <w:rPr>
+          <w:rFonts w:ascii="Arial" w:hAnsi="Arial" w:cs="Arial"/>
+          <w:sz w:val="20"/>
+          <w:szCs w:val="20"/>
+          <w:vertAlign w:val="subscript"/>
+        </w:rPr>
+        <w:tab/>
+      </w:r>
+      <w:r>
+        <w:rPr>
+          <w:rFonts w:ascii="Arial" w:hAnsi="Arial" w:cs="Arial"/>
+          <w:sz w:val="20"/>
+          <w:szCs w:val="20"/>
+        </w:rPr>
+        <w:t>CaO + CO</w:t>
+      </w:r>
+      <w:r>
+        <w:rPr>
+          <w:rFonts w:ascii="Arial" w:hAnsi="Arial" w:cs="Arial"/>
+          <w:sz w:val="20"/>
+          <w:szCs w:val="20"/>
+          <w:vertAlign w:val="subscript"/>
+        </w:rPr>
+        <w:t>2</w:t>
+      </w:r>
+      <w:r>
+        <w:rPr>
+          <w:rFonts w:ascii="Arial" w:hAnsi="Arial" w:cs="Arial"/>
+          <w:sz w:val="20"/>
+          <w:szCs w:val="20"/>
+        </w:rPr>
+        <w:t xml:space="preserve"> </w:t>
+      </w:r>
+    </w:p>
+    <w:p>
+      <w:pPr>
+        <w:pStyle w:val="ListParagraph"/>
+        <w:tabs>
+          <w:tab w:val="left" w:pos="3495"/>
+        </w:tabs>
+        <w:rPr>
+          <w:rFonts w:ascii="Arial" w:hAnsi="Arial" w:cs="Arial"/>
+          <w:sz w:val="20"/>
+          <w:szCs w:val="20"/>
+        </w:rPr>
+      </w:pPr>
+    </w:p>
+    <w:p>
+      <w:pPr>
+        <w:pStyle w:val="ListParagraph"/>
+        <w:tabs>
+          <w:tab w:val="left" w:pos="3495"/>
+        </w:tabs>
+        <w:rPr>
+          <w:rFonts w:ascii="Arial" w:hAnsi="Arial" w:cs="Arial"/>
+          <w:sz w:val="20"/>
+          <w:szCs w:val="20"/>
+        </w:rPr>
+      </w:pPr>
+      <w:r>
+        <w:rPr>
+          <w:rFonts w:ascii="Arial" w:hAnsi="Arial" w:cs="Arial"/>
+          <w:sz w:val="20"/>
+          <w:szCs w:val="20"/>
+        </w:rPr>
+        <w:t>The CO</w:t>
+      </w:r>
+      <w:r>
+        <w:rPr>
+          <w:rFonts w:ascii="Arial" w:hAnsi="Arial" w:cs="Arial"/>
+          <w:sz w:val="20"/>
+          <w:szCs w:val="20"/>
+          <w:vertAlign w:val="subscript"/>
+        </w:rPr>
+        <w:t>2</w:t>
+      </w:r>
+      <w:r>
+        <w:rPr>
+          <w:rFonts w:ascii="Arial" w:hAnsi="Arial" w:cs="Arial"/>
+          <w:sz w:val="20"/>
+          <w:szCs w:val="20"/>
+        </w:rPr>
+        <w:t xml:space="preserve"> gas goes to carbonation tower but CaO react with water in water tub to form</w:t>
+      </w:r>
+    </w:p>
+    <w:p>
+      <w:pPr>
+        <w:pStyle w:val="ListParagraph"/>
+        <w:tabs>
+          <w:tab w:val="left" w:pos="3495"/>
+        </w:tabs>
+        <w:rPr>
+          <w:rFonts w:ascii="Arial" w:hAnsi="Arial" w:cs="Arial"/>
+          <w:sz w:val="20"/>
+          <w:szCs w:val="20"/>
+        </w:rPr>
+      </w:pPr>
+      <w:r>
+        <w:rPr>
+          <w:rFonts w:ascii="Arial" w:hAnsi="Arial" w:cs="Arial"/>
+          <w:sz w:val="20"/>
+          <w:szCs w:val="20"/>
+        </w:rPr>
+        <w:t>Ca(OH)</w:t>
+      </w:r>
+      <w:r>
+        <w:rPr>
+          <w:rFonts w:ascii="Arial" w:hAnsi="Arial" w:cs="Arial"/>
+          <w:sz w:val="20"/>
+          <w:szCs w:val="20"/>
+          <w:vertAlign w:val="subscript"/>
+        </w:rPr>
+        <w:t>2</w:t>
+      </w:r>
+    </w:p>
+    <w:p>
+      <w:pPr>
+        <w:pStyle w:val="ListParagraph"/>
+        <w:tabs>
+          <w:tab w:val="left" w:pos="3495"/>
+        </w:tabs>
+        <w:rPr>
+          <w:rFonts w:ascii="Arial" w:hAnsi="Arial" w:cs="Arial"/>
+          <w:sz w:val="20"/>
+          <w:szCs w:val="20"/>
+        </w:rPr>
+      </w:pPr>
+      <w:r>
+        <w:rPr>
+          <w:rFonts w:ascii="Arial" w:hAnsi="Arial" w:cs="Arial"/>
+          <w:sz w:val="20"/>
+          <w:szCs w:val="20"/>
+        </w:rPr>
+        <w:drawing>
+          <wp:inline distT="0" distB="0" distL="0" distR="0" wp14:anchorId="1FEBA6DD" wp14:editId="2E6D2CE0">
+            <wp:extent cx="2143424" cy="257211"/>
+            <wp:effectExtent l="0" t="0" r="0" b="9525"/>
+            <wp:docPr id="40" name="Picture 40"/>
+            <wp:cNvGraphicFramePr>
+              <a:graphicFrameLocks xmlns:a="http://schemas.openxmlformats.org/drawingml/2006/main" noChangeAspect="1"/>
+            </wp:cNvGraphicFramePr>
+            <a:graphic xmlns:a="http://schemas.openxmlformats.org/drawingml/2006/main">
+              <a:graphicData uri="http://schemas.openxmlformats.org/drawingml/2006/picture">
+                <pic:pic xmlns:pic="http://schemas.openxmlformats.org/drawingml/2006/picture">
+                  <pic:nvPicPr>
+                    <pic:cNvPr id="1" name=""/>
+                    <pic:cNvPicPr/>
+                  </pic:nvPicPr>
+                  <pic:blipFill>
+                    <a:blip r:embed="rId40"/>
+                    <a:stretch>
+                      <a:fillRect/>
+                    </a:stretch>
+                  </pic:blipFill>
+                  <pic:spPr>
+                    <a:xfrm>
+                      <a:off x="0" y="0"/>
+                      <a:ext cx="2143424" cy="257211"/>
+                    </a:xfrm>
+                    <a:prstGeom prst="rect">
+                      <a:avLst/>
+                    </a:prstGeom>
+                  </pic:spPr>
+                </pic:pic>
+              </a:graphicData>
+            </a:graphic>
+          </wp:inline>
+        </w:drawing>
+      </w:r>
+    </w:p>
+    <w:p>
+      <w:pPr>
+        <w:pStyle w:val="ListParagraph"/>
+        <w:tabs>
+          <w:tab w:val="left" w:pos="3495"/>
+        </w:tabs>
+        <w:rPr>
+          <w:rFonts w:ascii="Arial" w:hAnsi="Arial" w:cs="Arial"/>
+          <w:sz w:val="20"/>
+          <w:szCs w:val="20"/>
+        </w:rPr>
+      </w:pPr>
+    </w:p>
+    <w:p>
+      <w:pPr>
+        <w:pStyle w:val="ListParagraph"/>
+        <w:numPr>
+          <w:ilvl w:val="0"/>
+          <w:numId w:val="1"/>
+        </w:numPr>
+        <w:tabs>
+          <w:tab w:val="left" w:pos="3495"/>
+        </w:tabs>
+        <w:rPr>
+          <w:rFonts w:ascii="Arial" w:hAnsi="Arial" w:cs="Arial"/>
+          <w:sz w:val="20"/>
+          <w:szCs w:val="20"/>
+        </w:rPr>
+      </w:pPr>
+      <w:r>
+        <w:rPr>
+          <w:rFonts w:ascii="Arial" w:hAnsi="Arial" w:cs="Arial"/>
+          <w:sz w:val="20"/>
+          <w:szCs w:val="20"/>
+        </w:rPr>
+        <w:t>Ammonia Recovery tower</w:t>
+      </w:r>
+    </w:p>
+    <w:p>
+      <w:pPr>
+        <w:pStyle w:val="ListParagraph"/>
+        <w:tabs>
+          <w:tab w:val="left" w:pos="3495"/>
+        </w:tabs>
+        <w:rPr>
+          <w:rFonts w:ascii="Arial" w:hAnsi="Arial" w:cs="Arial"/>
+          <w:sz w:val="20"/>
+          <w:szCs w:val="20"/>
+        </w:rPr>
+      </w:pPr>
+      <w:r>
+        <w:rPr>
+          <w:rFonts w:ascii="Arial" w:hAnsi="Arial" w:cs="Arial"/>
+          <w:sz w:val="20"/>
+          <w:szCs w:val="20"/>
+        </w:rPr>
+        <w:lastRenderedPageBreak/>
+        <w:t>The filtrated after removal of sodium carbonate contains ammonium salt such as NH</w:t>
+      </w:r>
+      <w:r>
+        <w:rPr>
+          <w:rFonts w:ascii="Arial" w:hAnsi="Arial" w:cs="Arial"/>
+          <w:sz w:val="20"/>
+          <w:szCs w:val="20"/>
+          <w:vertAlign w:val="subscript"/>
+        </w:rPr>
+        <w:t>4</w:t>
+      </w:r>
+      <w:r>
+        <w:rPr>
+          <w:rFonts w:ascii="Arial" w:hAnsi="Arial" w:cs="Arial"/>
+          <w:sz w:val="20"/>
+          <w:szCs w:val="20"/>
+        </w:rPr>
+        <w:t>HCO</w:t>
+      </w:r>
+      <w:r>
+        <w:rPr>
+          <w:rFonts w:ascii="Arial" w:hAnsi="Arial" w:cs="Arial"/>
+          <w:sz w:val="20"/>
+          <w:szCs w:val="20"/>
+          <w:vertAlign w:val="subscript"/>
+        </w:rPr>
+        <w:t>3</w:t>
+      </w:r>
+      <w:r>
+        <w:rPr>
+          <w:rFonts w:ascii="Arial" w:hAnsi="Arial" w:cs="Arial"/>
+          <w:sz w:val="20"/>
+          <w:szCs w:val="20"/>
+        </w:rPr>
+        <w:t>, NH</w:t>
+      </w:r>
+      <w:r>
+        <w:rPr>
+          <w:rFonts w:ascii="Arial" w:hAnsi="Arial" w:cs="Arial"/>
+          <w:sz w:val="20"/>
+          <w:szCs w:val="20"/>
+          <w:vertAlign w:val="subscript"/>
+        </w:rPr>
+        <w:t>4</w:t>
+      </w:r>
+      <w:r>
+        <w:rPr>
+          <w:rFonts w:ascii="Arial" w:hAnsi="Arial" w:cs="Arial"/>
+          <w:sz w:val="20"/>
+          <w:szCs w:val="20"/>
+        </w:rPr>
+        <w:t>Cl. The filtrate is mixed with Ca (OH)</w:t>
+      </w:r>
+      <w:r>
+        <w:rPr>
+          <w:rFonts w:ascii="Arial" w:hAnsi="Arial" w:cs="Arial"/>
+          <w:sz w:val="20"/>
+          <w:szCs w:val="20"/>
+          <w:vertAlign w:val="subscript"/>
+        </w:rPr>
+        <w:t>2</w:t>
+      </w:r>
+      <w:r>
+        <w:rPr>
+          <w:rFonts w:ascii="Arial" w:hAnsi="Arial" w:cs="Arial"/>
+          <w:sz w:val="20"/>
+          <w:szCs w:val="20"/>
+        </w:rPr>
+        <w:t xml:space="preserve"> and is heated with steam in ammonia recovery tower.</w:t>
+      </w:r>
+    </w:p>
+    <w:p>
+      <w:pPr>
+        <w:pStyle w:val="ListParagraph"/>
+        <w:tabs>
+          <w:tab w:val="left" w:pos="3495"/>
+        </w:tabs>
+        <w:rPr>
+          <w:rFonts w:ascii="Arial" w:hAnsi="Arial" w:cs="Arial"/>
+          <w:sz w:val="20"/>
+          <w:szCs w:val="20"/>
+        </w:rPr>
+      </w:pPr>
+      <w:r>
+        <w:rPr>
+          <w:rFonts w:ascii="Arial" w:hAnsi="Arial" w:cs="Arial"/>
+          <w:sz w:val="20"/>
+          <w:szCs w:val="20"/>
+        </w:rPr>
+        <w:drawing>
+          <wp:inline distT="0" distB="0" distL="0" distR="0" wp14:anchorId="2CC43E30" wp14:editId="7F928F66">
+            <wp:extent cx="3848637" cy="724001"/>
+            <wp:effectExtent l="0" t="0" r="0" b="0"/>
+            <wp:docPr id="41" name="Picture 41"/>
+            <wp:cNvGraphicFramePr>
+              <a:graphicFrameLocks xmlns:a="http://schemas.openxmlformats.org/drawingml/2006/main" noChangeAspect="1"/>
+            </wp:cNvGraphicFramePr>
+            <a:graphic xmlns:a="http://schemas.openxmlformats.org/drawingml/2006/main">
+              <a:graphicData uri="http://schemas.openxmlformats.org/drawingml/2006/picture">
+                <pic:pic xmlns:pic="http://schemas.openxmlformats.org/drawingml/2006/picture">
+                  <pic:nvPicPr>
+                    <pic:cNvPr id="1" name=""/>
+                    <pic:cNvPicPr/>
+                  </pic:nvPicPr>
+                  <pic:blipFill>
+                    <a:blip r:embed="rId41"/>
+                    <a:stretch>
+                      <a:fillRect/>
+                    </a:stretch>
+                  </pic:blipFill>
+                  <pic:spPr>
+                    <a:xfrm>
+                      <a:off x="0" y="0"/>
+                      <a:ext cx="3848637" cy="724001"/>
+                    </a:xfrm>
+                    <a:prstGeom prst="rect">
+                      <a:avLst/>
+                    </a:prstGeom>
+                  </pic:spPr>
+                </pic:pic>
+              </a:graphicData>
+            </a:graphic>
+          </wp:inline>
+        </w:drawing>
+      </w:r>
+    </w:p>
+    <w:p>
+      <w:pPr>
+        <w:pStyle w:val="ListParagraph"/>
+        <w:tabs>
+          <w:tab w:val="left" w:pos="3495"/>
+        </w:tabs>
+        <w:rPr>
+          <w:rFonts w:ascii="Arial" w:hAnsi="Arial" w:cs="Arial"/>
+          <w:sz w:val="20"/>
+          <w:szCs w:val="20"/>
+        </w:rPr>
+      </w:pPr>
+      <w:r>
+        <w:rPr>
+          <w:rFonts w:ascii="Arial" w:hAnsi="Arial" w:cs="Arial"/>
+          <w:sz w:val="20"/>
+          <w:szCs w:val="20"/>
+        </w:rPr>
+        <w:t>The mixture of ammonia and CO</w:t>
+      </w:r>
+      <w:r>
+        <w:rPr>
+          <w:rFonts w:ascii="Arial" w:hAnsi="Arial" w:cs="Arial"/>
+          <w:sz w:val="20"/>
+          <w:szCs w:val="20"/>
+          <w:vertAlign w:val="subscript"/>
+        </w:rPr>
+        <w:t>2</w:t>
+      </w:r>
+      <w:r>
+        <w:rPr>
+          <w:rFonts w:ascii="Arial" w:hAnsi="Arial" w:cs="Arial"/>
+          <w:sz w:val="20"/>
+          <w:szCs w:val="20"/>
+        </w:rPr>
+        <w:t xml:space="preserve"> gas is used for saturation of brine solution while CaCl</w:t>
+      </w:r>
+      <w:r>
+        <w:rPr>
+          <w:rFonts w:ascii="Arial" w:hAnsi="Arial" w:cs="Arial"/>
+          <w:sz w:val="20"/>
+          <w:szCs w:val="20"/>
+          <w:vertAlign w:val="subscript"/>
+        </w:rPr>
+        <w:t>2</w:t>
+      </w:r>
+      <w:r>
+        <w:rPr>
+          <w:rFonts w:ascii="Arial" w:hAnsi="Arial" w:cs="Arial"/>
+          <w:sz w:val="20"/>
+          <w:szCs w:val="20"/>
+        </w:rPr>
+        <w:t xml:space="preserve"> is obtained as a by-product.</w:t>
+      </w:r>
+    </w:p>
+    <w:p>
+      <w:pPr>
+        <w:pStyle w:val="ListParagraph"/>
+        <w:tabs>
+          <w:tab w:val="left" w:pos="3495"/>
+        </w:tabs>
+        <w:rPr>
+          <w:rFonts w:ascii="Arial" w:hAnsi="Arial" w:cs="Arial"/>
+          <w:sz w:val="20"/>
+          <w:szCs w:val="20"/>
+        </w:rPr>
+      </w:pPr>
+    </w:p>
+    <w:p>
+      <w:pPr>
+        <w:pStyle w:val="ListParagraph"/>
+        <w:tabs>
+          <w:tab w:val="left" w:pos="3495"/>
+        </w:tabs>
+        <w:rPr>
+          <w:rFonts w:ascii="Arial" w:hAnsi="Arial" w:cs="Arial"/>
+          <w:b/>
+          <w:bCs/>
+          <w:sz w:val="20"/>
+          <w:szCs w:val="20"/>
+        </w:rPr>
+      </w:pPr>
+      <w:r>
+        <w:rPr>
+          <w:rFonts w:ascii="Arial" w:hAnsi="Arial" w:cs="Arial"/>
+          <w:b/>
+          <w:bCs/>
+          <w:sz w:val="20"/>
+          <w:szCs w:val="20"/>
+        </w:rPr>
+        <w:t>Questions: -</w:t>
+      </w:r>
+    </w:p>
+    <w:p>
+      <w:pPr>
+        <w:pStyle w:val="ListParagraph"/>
+        <w:numPr>
+          <w:ilvl w:val="0"/>
+          <w:numId w:val="28"/>
+        </w:numPr>
+        <w:tabs>
+          <w:tab w:val="left" w:pos="3495"/>
+        </w:tabs>
+        <w:rPr>
+          <w:rFonts w:ascii="Arial" w:hAnsi="Arial" w:cs="Arial"/>
+          <w:sz w:val="20"/>
+          <w:szCs w:val="20"/>
+        </w:rPr>
+      </w:pPr>
+      <w:r>
+        <w:rPr>
+          <w:rFonts w:ascii="Arial" w:hAnsi="Arial" w:cs="Arial"/>
+          <w:sz w:val="20"/>
+          <w:szCs w:val="20"/>
+        </w:rPr>
+        <w:t>K</w:t>
+      </w:r>
+      <w:r>
+        <w:rPr>
+          <w:rFonts w:ascii="Arial" w:hAnsi="Arial" w:cs="Arial"/>
+          <w:sz w:val="20"/>
+          <w:szCs w:val="20"/>
+          <w:vertAlign w:val="subscript"/>
+        </w:rPr>
+        <w:t>2</w:t>
+      </w:r>
+      <w:r>
+        <w:rPr>
+          <w:rFonts w:ascii="Arial" w:hAnsi="Arial" w:cs="Arial"/>
+          <w:sz w:val="20"/>
+          <w:szCs w:val="20"/>
+        </w:rPr>
+        <w:t>CO</w:t>
+      </w:r>
+      <w:r>
+        <w:rPr>
+          <w:rFonts w:ascii="Arial" w:hAnsi="Arial" w:cs="Arial"/>
+          <w:sz w:val="20"/>
+          <w:szCs w:val="20"/>
+          <w:vertAlign w:val="subscript"/>
+        </w:rPr>
+        <w:t xml:space="preserve">3 </w:t>
+      </w:r>
+      <w:r>
+        <w:rPr>
+          <w:rFonts w:ascii="Arial" w:hAnsi="Arial" w:cs="Arial"/>
+          <w:sz w:val="20"/>
+          <w:szCs w:val="20"/>
+        </w:rPr>
+        <w:softHyphen/>
+        <w:t>can not be extracted by Solvay process, why?</w:t>
+      </w:r>
+    </w:p>
+    <w:p>
+      <w:pPr>
+        <w:pStyle w:val="ListParagraph"/>
+        <w:numPr>
+          <w:ilvl w:val="0"/>
+          <w:numId w:val="29"/>
+        </w:numPr>
+        <w:tabs>
+          <w:tab w:val="left" w:pos="3495"/>
+        </w:tabs>
+        <w:rPr>
+          <w:rFonts w:ascii="Arial" w:hAnsi="Arial" w:cs="Arial"/>
+          <w:sz w:val="20"/>
+          <w:szCs w:val="20"/>
+        </w:rPr>
+      </w:pPr>
+      <w:r>
+        <w:rPr>
+          <w:rFonts w:ascii="Arial" w:hAnsi="Arial" w:cs="Arial"/>
+          <w:sz w:val="20"/>
+          <w:szCs w:val="20"/>
+        </w:rPr>
+        <w:t>Solvay process cannot be used for the manufacture of K</w:t>
+      </w:r>
+      <w:r>
+        <w:rPr>
+          <w:rFonts w:ascii="Arial" w:hAnsi="Arial" w:cs="Arial"/>
+          <w:sz w:val="20"/>
+          <w:szCs w:val="20"/>
+          <w:vertAlign w:val="subscript"/>
+        </w:rPr>
+        <w:t>2</w:t>
+      </w:r>
+      <w:r>
+        <w:rPr>
+          <w:rFonts w:ascii="Arial" w:hAnsi="Arial" w:cs="Arial"/>
+          <w:sz w:val="20"/>
+          <w:szCs w:val="20"/>
+          <w:vertAlign w:val="subscript"/>
+        </w:rPr>
+        <w:softHyphen/>
+      </w:r>
+      <w:r>
+        <w:rPr>
+          <w:rFonts w:ascii="Arial" w:hAnsi="Arial" w:cs="Arial"/>
+          <w:sz w:val="20"/>
+          <w:szCs w:val="20"/>
+        </w:rPr>
+        <w:t>C</w:t>
+      </w:r>
+      <w:r>
+        <w:rPr>
+          <w:rFonts w:ascii="Arial" w:hAnsi="Arial" w:cs="Arial"/>
+          <w:sz w:val="20"/>
+          <w:szCs w:val="20"/>
+        </w:rPr>
+        <w:t>O</w:t>
+      </w:r>
+      <w:r>
+        <w:rPr>
+          <w:rFonts w:ascii="Arial" w:hAnsi="Arial" w:cs="Arial"/>
+          <w:sz w:val="20"/>
+          <w:szCs w:val="20"/>
+          <w:vertAlign w:val="subscript"/>
+        </w:rPr>
+        <w:t>3</w:t>
+      </w:r>
+      <w:r>
+        <w:rPr>
+          <w:rFonts w:ascii="Arial" w:hAnsi="Arial" w:cs="Arial"/>
+          <w:sz w:val="20"/>
+          <w:szCs w:val="20"/>
+        </w:rPr>
+        <w:t xml:space="preserve"> because potassium bicarbonate is highly soluble in water and doesn’t precipitate in carbonation tower.</w:t>
+      </w:r>
+    </w:p>
+    <w:p>
+      <w:pPr>
+        <w:pStyle w:val="ListParagraph"/>
+        <w:tabs>
+          <w:tab w:val="left" w:pos="3495"/>
+        </w:tabs>
+        <w:rPr>
+          <w:rFonts w:ascii="Arial" w:hAnsi="Arial" w:cs="Arial"/>
+          <w:sz w:val="20"/>
+          <w:szCs w:val="20"/>
+        </w:rPr>
+      </w:pPr>
+    </w:p>
+    <w:p>
+      <w:pPr>
+        <w:pStyle w:val="ListParagraph"/>
+        <w:numPr>
+          <w:ilvl w:val="0"/>
+          <w:numId w:val="28"/>
+        </w:numPr>
+        <w:tabs>
+          <w:tab w:val="left" w:pos="3495"/>
+        </w:tabs>
+        <w:rPr>
+          <w:rFonts w:ascii="Arial" w:hAnsi="Arial" w:cs="Arial"/>
+          <w:sz w:val="20"/>
+          <w:szCs w:val="20"/>
+        </w:rPr>
+      </w:pPr>
+      <w:r>
+        <w:rPr>
+          <w:rFonts w:ascii="Arial" w:hAnsi="Arial" w:cs="Arial"/>
+          <w:sz w:val="20"/>
+          <w:szCs w:val="20"/>
+        </w:rPr>
+        <w:t>What happen when</w:t>
+      </w:r>
+    </w:p>
+    <w:p>
+      <w:pPr>
+        <w:pStyle w:val="ListParagraph"/>
+        <w:tabs>
+          <w:tab w:val="left" w:pos="3495"/>
+        </w:tabs>
+        <w:rPr>
+          <w:rFonts w:ascii="Arial" w:hAnsi="Arial" w:cs="Arial"/>
+          <w:sz w:val="20"/>
+          <w:szCs w:val="20"/>
+        </w:rPr>
+      </w:pPr>
+    </w:p>
+    <w:p>
+      <w:pPr>
+        <w:pStyle w:val="ListParagraph"/>
+        <w:numPr>
+          <w:ilvl w:val="0"/>
+          <w:numId w:val="1"/>
+        </w:numPr>
+        <w:tabs>
+          <w:tab w:val="left" w:pos="3495"/>
+        </w:tabs>
+        <w:rPr>
+          <w:rFonts w:ascii="Arial" w:hAnsi="Arial" w:cs="Arial"/>
+          <w:sz w:val="20"/>
+          <w:szCs w:val="20"/>
+        </w:rPr>
+      </w:pPr>
+      <w:r>
+        <w:rPr>
+          <w:rFonts w:ascii="Arial" w:hAnsi="Arial" w:cs="Arial"/>
+          <w:sz w:val="20"/>
+          <w:szCs w:val="20"/>
+        </w:rPr>
+        <w:t>A small piece of sodium is dropped in water</w:t>
+      </w:r>
+    </w:p>
+    <w:p>
+      <w:pPr>
+        <w:pStyle w:val="ListParagraph"/>
+        <w:numPr>
+          <w:ilvl w:val="0"/>
+          <w:numId w:val="29"/>
+        </w:numPr>
+        <w:tabs>
+          <w:tab w:val="left" w:pos="3495"/>
+        </w:tabs>
+        <w:rPr>
+          <w:rFonts w:ascii="Arial" w:hAnsi="Arial" w:cs="Arial"/>
+          <w:sz w:val="20"/>
+          <w:szCs w:val="20"/>
+        </w:rPr>
+      </w:pPr>
+      <w:r>
+        <w:rPr>
+          <w:rFonts w:ascii="Arial" w:hAnsi="Arial" w:cs="Arial"/>
+          <w:sz w:val="20"/>
+          <w:szCs w:val="20"/>
+        </w:rPr>
+        <w:t>When a small piece of sodium is dropped in water sodium Hydroxide is formed.</w:t>
+      </w:r>
+    </w:p>
+    <w:p>
+      <w:pPr>
+        <w:pStyle w:val="ListParagraph"/>
+        <w:tabs>
+          <w:tab w:val="left" w:pos="3495"/>
+        </w:tabs>
+        <w:ind w:left="1440"/>
+        <w:rPr>
+          <w:rFonts w:ascii="Arial" w:hAnsi="Arial" w:cs="Arial"/>
+          <w:sz w:val="20"/>
+          <w:szCs w:val="20"/>
+        </w:rPr>
+      </w:pPr>
+      <w:r>
+        <w:rPr>
+          <w:rFonts w:ascii="Arial" w:hAnsi="Arial" w:cs="Arial"/>
+          <w:sz w:val="20"/>
+          <w:szCs w:val="20"/>
+        </w:rPr>
+        <w:t>2Na + H</w:t>
+      </w:r>
+      <w:r>
+        <w:rPr>
+          <w:rFonts w:ascii="Arial" w:hAnsi="Arial" w:cs="Arial"/>
+          <w:sz w:val="20"/>
+          <w:szCs w:val="20"/>
+          <w:vertAlign w:val="subscript"/>
+        </w:rPr>
+        <w:t>2</w:t>
+      </w:r>
+      <w:r>
+        <w:rPr>
+          <w:rFonts w:ascii="Arial" w:hAnsi="Arial" w:cs="Arial"/>
+          <w:sz w:val="20"/>
+          <w:szCs w:val="20"/>
+        </w:rPr>
+        <w:t>O -----</w:t>
+      </w:r>
+      <w:r>
+        <w:rPr>
+          <w:rFonts w:ascii="Arial" w:hAnsi="Arial" w:cs="Arial"/>
+          <w:sz w:val="20"/>
+          <w:szCs w:val="20"/>
+        </w:rPr>
+        <w:sym w:font="Wingdings" w:char="F0E0"/>
+      </w:r>
+      <w:r>
+        <w:rPr>
+          <w:rFonts w:ascii="Arial" w:hAnsi="Arial" w:cs="Arial"/>
+          <w:sz w:val="20"/>
+          <w:szCs w:val="20"/>
+        </w:rPr>
+        <w:t xml:space="preserve"> 2NaOH + H</w:t>
+      </w:r>
+      <w:r>
+        <w:rPr>
+          <w:rFonts w:ascii="Arial" w:hAnsi="Arial" w:cs="Arial"/>
+          <w:sz w:val="20"/>
+          <w:szCs w:val="20"/>
+          <w:vertAlign w:val="subscript"/>
+        </w:rPr>
+        <w:t>2</w:t>
+      </w:r>
+    </w:p>
+    <w:p>
+      <w:pPr>
+        <w:tabs>
+          <w:tab w:val="left" w:pos="3495"/>
+        </w:tabs>
+        <w:rPr>
+          <w:rFonts w:ascii="Arial" w:hAnsi="Arial" w:cs="Arial"/>
+          <w:sz w:val="20"/>
+          <w:szCs w:val="20"/>
+        </w:rPr>
+      </w:pPr>
+    </w:p>
+    <w:p>
+      <w:pPr>
+        <w:pStyle w:val="ListParagraph"/>
+        <w:numPr>
+          <w:ilvl w:val="0"/>
+          <w:numId w:val="1"/>
+        </w:numPr>
+        <w:tabs>
+          <w:tab w:val="left" w:pos="3495"/>
+        </w:tabs>
+        <w:rPr>
+          <w:rFonts w:ascii="Arial" w:hAnsi="Arial" w:cs="Arial"/>
+          <w:sz w:val="20"/>
+          <w:szCs w:val="20"/>
+        </w:rPr>
+      </w:pPr>
+      <w:r>
+        <w:rPr>
+          <w:rFonts w:ascii="Arial" w:hAnsi="Arial" w:cs="Arial"/>
+          <w:sz w:val="20"/>
+          <w:szCs w:val="20"/>
+        </w:rPr>
+        <w:t>A piece of Aluminium is boiled with caustic soda solution?</w:t>
+      </w:r>
+    </w:p>
+    <w:p>
+      <w:pPr>
+        <w:pStyle w:val="ListParagraph"/>
+        <w:numPr>
+          <w:ilvl w:val="0"/>
+          <w:numId w:val="29"/>
+        </w:numPr>
+        <w:tabs>
+          <w:tab w:val="left" w:pos="3495"/>
+        </w:tabs>
+        <w:rPr>
+          <w:rFonts w:ascii="Arial" w:hAnsi="Arial" w:cs="Arial"/>
+          <w:sz w:val="20"/>
+          <w:szCs w:val="20"/>
+        </w:rPr>
+      </w:pPr>
+      <w:r>
+        <w:rPr>
+          <w:rFonts w:ascii="Arial" w:hAnsi="Arial" w:cs="Arial"/>
+          <w:sz w:val="20"/>
+          <w:szCs w:val="20"/>
+        </w:rPr>
+        <w:t>2Al + 2H</w:t>
+      </w:r>
+      <w:r>
+        <w:rPr>
+          <w:rFonts w:ascii="Arial" w:hAnsi="Arial" w:cs="Arial"/>
+          <w:sz w:val="20"/>
+          <w:szCs w:val="20"/>
+          <w:vertAlign w:val="subscript"/>
+        </w:rPr>
+        <w:t>2</w:t>
+      </w:r>
+      <w:r>
+        <w:rPr>
+          <w:rFonts w:ascii="Arial" w:hAnsi="Arial" w:cs="Arial"/>
+          <w:sz w:val="20"/>
+          <w:szCs w:val="20"/>
+        </w:rPr>
+        <w:t>O + 2NaOH --</w:t>
+      </w:r>
+      <w:r>
+        <w:rPr>
+          <w:rFonts w:ascii="Arial" w:hAnsi="Arial" w:cs="Arial"/>
+          <w:sz w:val="20"/>
+          <w:szCs w:val="20"/>
+        </w:rPr>
+        <w:sym w:font="Wingdings" w:char="F0E0"/>
+      </w:r>
+      <w:r>
+        <w:rPr>
+          <w:rFonts w:ascii="Arial" w:hAnsi="Arial" w:cs="Arial"/>
+          <w:sz w:val="20"/>
+          <w:szCs w:val="20"/>
+        </w:rPr>
+        <w:t xml:space="preserve"> 2NaAlO</w:t>
+      </w:r>
+      <w:r>
+        <w:rPr>
+          <w:rFonts w:ascii="Arial" w:hAnsi="Arial" w:cs="Arial"/>
+          <w:sz w:val="20"/>
+          <w:szCs w:val="20"/>
+          <w:vertAlign w:val="subscript"/>
+        </w:rPr>
+        <w:t>2</w:t>
+      </w:r>
+      <w:r>
+        <w:rPr>
+          <w:rFonts w:ascii="Arial" w:hAnsi="Arial" w:cs="Arial"/>
+          <w:sz w:val="20"/>
+          <w:szCs w:val="20"/>
+        </w:rPr>
+        <w:t xml:space="preserve"> + 3</w:t>
+      </w:r>
+      <w:r>
+        <w:rPr>
+          <w:rFonts w:ascii="Arial" w:hAnsi="Arial" w:cs="Arial"/>
+          <w:sz w:val="20"/>
+          <w:szCs w:val="20"/>
+        </w:rPr>
+        <w:t xml:space="preserve"> </w:t>
+      </w:r>
+      <w:r>
+        <w:rPr>
+          <w:rFonts w:ascii="Arial" w:hAnsi="Arial" w:cs="Arial"/>
+          <w:sz w:val="20"/>
+          <w:szCs w:val="20"/>
+        </w:rPr>
+        <w:t>H</w:t>
+      </w:r>
+      <w:r>
+        <w:rPr>
+          <w:rFonts w:ascii="Arial" w:hAnsi="Arial" w:cs="Arial"/>
+          <w:sz w:val="20"/>
+          <w:szCs w:val="20"/>
+          <w:vertAlign w:val="subscript"/>
+        </w:rPr>
+        <w:t>2</w:t>
+      </w:r>
+    </w:p>
+    <w:p>
+      <w:pPr>
+        <w:tabs>
+          <w:tab w:val="left" w:pos="3495"/>
+        </w:tabs>
+        <w:rPr>
+          <w:rFonts w:ascii="Arial" w:hAnsi="Arial" w:cs="Arial"/>
+          <w:sz w:val="20"/>
+          <w:szCs w:val="20"/>
+        </w:rPr>
+      </w:pPr>
+    </w:p>
+    <w:p>
+      <w:pPr>
+        <w:pStyle w:val="ListParagraph"/>
+        <w:numPr>
+          <w:ilvl w:val="0"/>
+          <w:numId w:val="1"/>
+        </w:numPr>
+        <w:tabs>
+          <w:tab w:val="left" w:pos="3495"/>
+        </w:tabs>
+        <w:rPr>
+          <w:rFonts w:ascii="Arial" w:hAnsi="Arial" w:cs="Arial"/>
+          <w:sz w:val="20"/>
+          <w:szCs w:val="20"/>
+        </w:rPr>
+      </w:pPr>
+      <w:r>
+        <w:rPr>
+          <w:rFonts w:ascii="Arial" w:hAnsi="Arial" w:cs="Arial"/>
+          <w:sz w:val="20"/>
+          <w:szCs w:val="20"/>
+        </w:rPr>
+        <w:t>Ca</w:t>
+      </w:r>
+      <w:r>
+        <w:rPr>
+          <w:rFonts w:ascii="Arial" w:hAnsi="Arial" w:cs="Arial"/>
+          <w:sz w:val="20"/>
+          <w:szCs w:val="20"/>
+        </w:rPr>
+        <w:t>ustic soda solution is added to zinc sulphate solution drop by drop till excess.</w:t>
+      </w:r>
+    </w:p>
+    <w:p>
+      <w:pPr>
+        <w:pStyle w:val="ListParagraph"/>
+        <w:numPr>
+          <w:ilvl w:val="0"/>
+          <w:numId w:val="29"/>
+        </w:numPr>
+        <w:tabs>
+          <w:tab w:val="left" w:pos="3495"/>
+        </w:tabs>
+        <w:rPr>
+          <w:rFonts w:ascii="Arial" w:hAnsi="Arial" w:cs="Arial"/>
+          <w:sz w:val="20"/>
+          <w:szCs w:val="20"/>
+        </w:rPr>
+      </w:pPr>
+      <w:r>
+        <w:rPr>
+          <w:rFonts w:ascii="Arial" w:hAnsi="Arial" w:cs="Arial"/>
+          <w:sz w:val="20"/>
+          <w:szCs w:val="20"/>
+        </w:rPr>
+        <w:t>2NaOH + ZnSO</w:t>
+      </w:r>
+      <w:r>
+        <w:rPr>
+          <w:rFonts w:ascii="Arial" w:hAnsi="Arial" w:cs="Arial"/>
+          <w:sz w:val="20"/>
+          <w:szCs w:val="20"/>
+          <w:vertAlign w:val="subscript"/>
+        </w:rPr>
+        <w:t>4</w:t>
+      </w:r>
+      <w:r>
+        <w:rPr>
+          <w:rFonts w:ascii="Arial" w:hAnsi="Arial" w:cs="Arial"/>
+          <w:sz w:val="20"/>
+          <w:szCs w:val="20"/>
+        </w:rPr>
+        <w:t xml:space="preserve"> --</w:t>
+      </w:r>
+      <w:r>
+        <w:rPr>
+          <w:rFonts w:ascii="Arial" w:hAnsi="Arial" w:cs="Arial"/>
+          <w:sz w:val="20"/>
+          <w:szCs w:val="20"/>
+        </w:rPr>
+        <w:sym w:font="Wingdings" w:char="F0E0"/>
+      </w:r>
+      <w:r>
+        <w:rPr>
+          <w:rFonts w:ascii="Arial" w:hAnsi="Arial" w:cs="Arial"/>
+          <w:sz w:val="20"/>
+          <w:szCs w:val="20"/>
+        </w:rPr>
+        <w:t xml:space="preserve"> Na</w:t>
+      </w:r>
+      <w:r>
+        <w:rPr>
+          <w:rFonts w:ascii="Arial" w:hAnsi="Arial" w:cs="Arial"/>
+          <w:sz w:val="20"/>
+          <w:szCs w:val="20"/>
+          <w:vertAlign w:val="subscript"/>
+        </w:rPr>
+        <w:t>2</w:t>
+      </w:r>
+      <w:r>
+        <w:rPr>
+          <w:rFonts w:ascii="Arial" w:hAnsi="Arial" w:cs="Arial"/>
+          <w:sz w:val="20"/>
+          <w:szCs w:val="20"/>
+        </w:rPr>
+        <w:t>SO</w:t>
+      </w:r>
+      <w:r>
+        <w:rPr>
+          <w:rFonts w:ascii="Arial" w:hAnsi="Arial" w:cs="Arial"/>
+          <w:sz w:val="20"/>
+          <w:szCs w:val="20"/>
+          <w:vertAlign w:val="subscript"/>
+        </w:rPr>
+        <w:t>4</w:t>
+      </w:r>
+      <w:r>
+        <w:rPr>
+          <w:rFonts w:ascii="Arial" w:hAnsi="Arial" w:cs="Arial"/>
+          <w:sz w:val="20"/>
+          <w:szCs w:val="20"/>
+        </w:rPr>
+        <w:t xml:space="preserve"> + Zn (OH)</w:t>
+      </w:r>
+      <w:r>
+        <w:rPr>
+          <w:rFonts w:ascii="Arial" w:hAnsi="Arial" w:cs="Arial"/>
+          <w:sz w:val="20"/>
+          <w:szCs w:val="20"/>
+          <w:vertAlign w:val="subscript"/>
+        </w:rPr>
+        <w:t>2</w:t>
+      </w:r>
+    </w:p>
+    <w:p>
+      <w:pPr>
+        <w:pStyle w:val="ListParagraph"/>
+        <w:numPr>
+          <w:ilvl w:val="0"/>
+          <w:numId w:val="29"/>
+        </w:numPr>
+        <w:tabs>
+          <w:tab w:val="left" w:pos="3495"/>
+        </w:tabs>
+        <w:rPr>
+          <w:rFonts w:ascii="Arial" w:hAnsi="Arial" w:cs="Arial"/>
+          <w:sz w:val="20"/>
+          <w:szCs w:val="20"/>
+        </w:rPr>
+      </w:pPr>
+      <w:r>
+        <w:rPr>
+          <w:rFonts w:ascii="Arial" w:hAnsi="Arial" w:cs="Arial"/>
+          <w:sz w:val="20"/>
+          <w:szCs w:val="20"/>
+        </w:rPr>
+        <w:t xml:space="preserve"> </w:t>
+      </w:r>
+      <w:r>
+        <w:rPr>
+          <w:rFonts w:ascii="Arial" w:hAnsi="Arial" w:cs="Arial"/>
+          <w:sz w:val="20"/>
+          <w:szCs w:val="20"/>
+        </w:rPr>
+        <w:t>Zn (OH)</w:t>
+      </w:r>
+      <w:r>
+        <w:rPr>
+          <w:rFonts w:ascii="Arial" w:hAnsi="Arial" w:cs="Arial"/>
+          <w:sz w:val="20"/>
+          <w:szCs w:val="20"/>
+          <w:vertAlign w:val="subscript"/>
+        </w:rPr>
+        <w:t>2</w:t>
+      </w:r>
+      <w:r>
+        <w:rPr>
+          <w:rFonts w:ascii="Arial" w:hAnsi="Arial" w:cs="Arial"/>
+          <w:sz w:val="20"/>
+          <w:szCs w:val="20"/>
+        </w:rPr>
+        <w:t xml:space="preserve"> + 2NaOH --</w:t>
+      </w:r>
+      <w:r>
+        <w:rPr>
+          <w:rFonts w:ascii="Arial" w:hAnsi="Arial" w:cs="Arial"/>
+          <w:sz w:val="20"/>
+          <w:szCs w:val="20"/>
+        </w:rPr>
+        <w:sym w:font="Wingdings" w:char="F0E0"/>
+      </w:r>
+      <w:r>
+        <w:rPr>
+          <w:rFonts w:ascii="Arial" w:hAnsi="Arial" w:cs="Arial"/>
+          <w:sz w:val="20"/>
+          <w:szCs w:val="20"/>
+        </w:rPr>
+        <w:t xml:space="preserve"> </w:t>
+      </w:r>
+      <w:r>
+        <w:rPr>
+          <w:rFonts w:ascii="Arial" w:hAnsi="Arial" w:cs="Arial"/>
+          <w:sz w:val="20"/>
+          <w:szCs w:val="20"/>
+        </w:rPr>
+        <w:t>Na</w:t>
+      </w:r>
+      <w:r>
+        <w:rPr>
+          <w:rFonts w:ascii="Arial" w:hAnsi="Arial" w:cs="Arial"/>
+          <w:sz w:val="20"/>
+          <w:szCs w:val="20"/>
+          <w:vertAlign w:val="subscript"/>
+        </w:rPr>
+        <w:t>2</w:t>
+      </w:r>
+      <w:r>
+        <w:rPr>
+          <w:rFonts w:ascii="Arial" w:hAnsi="Arial" w:cs="Arial"/>
+          <w:sz w:val="20"/>
+          <w:szCs w:val="20"/>
+        </w:rPr>
+        <w:t>Zn</w:t>
+      </w:r>
+      <w:r>
+        <w:rPr>
+          <w:rFonts w:ascii="Arial" w:hAnsi="Arial" w:cs="Arial"/>
+          <w:sz w:val="20"/>
+          <w:szCs w:val="20"/>
+        </w:rPr>
+        <w:t>O</w:t>
+      </w:r>
+      <w:r>
+        <w:rPr>
+          <w:rFonts w:ascii="Arial" w:hAnsi="Arial" w:cs="Arial"/>
+          <w:sz w:val="20"/>
+          <w:szCs w:val="20"/>
+          <w:vertAlign w:val="subscript"/>
+        </w:rPr>
+        <w:t>4</w:t>
+      </w:r>
+      <w:r>
+        <w:rPr>
+          <w:rFonts w:ascii="Arial" w:hAnsi="Arial" w:cs="Arial"/>
+          <w:sz w:val="20"/>
+          <w:szCs w:val="20"/>
+          <w:vertAlign w:val="subscript"/>
+        </w:rPr>
+        <w:t xml:space="preserve"> </w:t>
+      </w:r>
+      <w:r>
+        <w:rPr>
+          <w:rFonts w:ascii="Arial" w:hAnsi="Arial" w:cs="Arial"/>
+          <w:sz w:val="20"/>
+          <w:szCs w:val="20"/>
+        </w:rPr>
+        <w:t>+ H</w:t>
+      </w:r>
+      <w:r>
+        <w:rPr>
+          <w:rFonts w:ascii="Arial" w:hAnsi="Arial" w:cs="Arial"/>
+          <w:sz w:val="20"/>
+          <w:szCs w:val="20"/>
+          <w:vertAlign w:val="subscript"/>
+        </w:rPr>
+        <w:t>2</w:t>
+      </w:r>
+      <w:r>
+        <w:rPr>
+          <w:rFonts w:ascii="Arial" w:hAnsi="Arial" w:cs="Arial"/>
+          <w:sz w:val="20"/>
+          <w:szCs w:val="20"/>
+        </w:rPr>
+        <w:t>O</w:t>
+      </w:r>
+    </w:p>
+    <w:p>
+      <w:pPr>
+        <w:pStyle w:val="ListParagraph"/>
+        <w:tabs>
+          <w:tab w:val="left" w:pos="3495"/>
+        </w:tabs>
+        <w:ind w:left="1440"/>
+        <w:rPr>
+          <w:rFonts w:ascii="Arial" w:hAnsi="Arial" w:cs="Arial"/>
+          <w:sz w:val="20"/>
+          <w:szCs w:val="20"/>
+        </w:rPr>
+      </w:pPr>
+      <w:r>
+        <w:rPr>
+          <w:rFonts w:ascii="Arial" w:hAnsi="Arial" w:cs="Arial"/>
+          <w:sz w:val="20"/>
+          <w:szCs w:val="20"/>
+        </w:rPr>
+        <w:tab/>
+      </w:r>
+      <w:r>
+        <w:rPr>
+          <w:rFonts w:ascii="Arial" w:hAnsi="Arial" w:cs="Arial"/>
+          <w:sz w:val="20"/>
+          <w:szCs w:val="20"/>
+        </w:rPr>
+        <w:tab/>
+        <w:t>Sodium zincate</w:t>
+      </w:r>
+    </w:p>
     <w:sectPr>
-      <w:headerReference w:type="default" r:id="rId40"/>
+      <w:headerReference w:type="default" r:id="rId42"/>
       <w:pgSz w:w="11906" w:h="16838"/>
       <w:pgMar w:top="1440" w:right="1440" w:bottom="1440" w:left="1440" w:header="708" w:footer="708" w:gutter="0"/>
       <w:cols w:space="708"/>
@@ -7090,6 +8810,119 @@
     </w:lvl>
   </w:abstractNum>
   <w:abstractNum w:abstractNumId="1" w15:restartNumberingAfterBreak="0">
+    <w:nsid w:val="03770B23"/>
+    <w:multiLevelType w:val="hybridMultilevel"/>
+    <w:tmpl w:val="E8F472B4"/>
+    <w:lvl w:ilvl="0" w:tplc="0809000B">
+      <w:start w:val="1"/>
+      <w:numFmt w:val="bullet"/>
+      <w:lvlText w:val=""/>
+      <w:lvlJc w:val="left"/>
+      <w:pPr>
+        <w:ind w:left="1440" w:hanging="360"/>
+      </w:pPr>
+      <w:rPr>
+        <w:rFonts w:ascii="Wingdings" w:hAnsi="Wingdings" w:hint="default"/>
+      </w:rPr>
+    </w:lvl>
+    <w:lvl w:ilvl="1" w:tplc="08090003" w:tentative="1">
+      <w:start w:val="1"/>
+      <w:numFmt w:val="bullet"/>
+      <w:lvlText w:val="o"/>
+      <w:lvlJc w:val="left"/>
+      <w:pPr>
+        <w:ind w:left="2160" w:hanging="360"/>
+      </w:pPr>
+      <w:rPr>
+        <w:rFonts w:ascii="Courier New" w:hAnsi="Courier New" w:cs="Courier New" w:hint="default"/>
+      </w:rPr>
+    </w:lvl>
+    <w:lvl w:ilvl="2" w:tplc="08090005" w:tentative="1">
+      <w:start w:val="1"/>
+      <w:numFmt w:val="bullet"/>
+      <w:lvlText w:val=""/>
+      <w:lvlJc w:val="left"/>
+      <w:pPr>
+        <w:ind w:left="2880" w:hanging="360"/>
+      </w:pPr>
+      <w:rPr>
+        <w:rFonts w:ascii="Wingdings" w:hAnsi="Wingdings" w:hint="default"/>
+      </w:rPr>
+    </w:lvl>
+    <w:lvl w:ilvl="3" w:tplc="08090001" w:tentative="1">
+      <w:start w:val="1"/>
+      <w:numFmt w:val="bullet"/>
+      <w:lvlText w:val=""/>
+      <w:lvlJc w:val="left"/>
+      <w:pPr>
+        <w:ind w:left="3600" w:hanging="360"/>
+      </w:pPr>
+      <w:rPr>
+        <w:rFonts w:ascii="Symbol" w:hAnsi="Symbol" w:hint="default"/>
+      </w:rPr>
+    </w:lvl>
+    <w:lvl w:ilvl="4" w:tplc="08090003" w:tentative="1">
+      <w:start w:val="1"/>
+      <w:numFmt w:val="bullet"/>
+      <w:lvlText w:val="o"/>
+      <w:lvlJc w:val="left"/>
+      <w:pPr>
+        <w:ind w:left="4320" w:hanging="360"/>
+      </w:pPr>
+      <w:rPr>
+        <w:rFonts w:ascii="Courier New" w:hAnsi="Courier New" w:cs="Courier New" w:hint="default"/>
+      </w:rPr>
+    </w:lvl>
+    <w:lvl w:ilvl="5" w:tplc="08090005" w:tentative="1">
+      <w:start w:val="1"/>
+      <w:numFmt w:val="bullet"/>
+      <w:lvlText w:val=""/>
+      <w:lvlJc w:val="left"/>
+      <w:pPr>
+        <w:ind w:left="5040" w:hanging="360"/>
+      </w:pPr>
+      <w:rPr>
+        <w:rFonts w:ascii="Wingdings" w:hAnsi="Wingdings" w:hint="default"/>
+      </w:rPr>
+    </w:lvl>
+    <w:lvl w:ilvl="6" w:tplc="08090001" w:tentative="1">
+      <w:start w:val="1"/>
+      <w:numFmt w:val="bullet"/>
+      <w:lvlText w:val=""/>
+      <w:lvlJc w:val="left"/>
+      <w:pPr>
+        <w:ind w:left="5760" w:hanging="360"/>
+      </w:pPr>
+      <w:rPr>
+        <w:rFonts w:ascii="Symbol" w:hAnsi="Symbol" w:hint="default"/>
+      </w:rPr>
+    </w:lvl>
+    <w:lvl w:ilvl="7" w:tplc="08090003" w:tentative="1">
+      <w:start w:val="1"/>
+      <w:numFmt w:val="bullet"/>
+      <w:lvlText w:val="o"/>
+      <w:lvlJc w:val="left"/>
+      <w:pPr>
+        <w:ind w:left="6480" w:hanging="360"/>
+      </w:pPr>
+      <w:rPr>
+        <w:rFonts w:ascii="Courier New" w:hAnsi="Courier New" w:cs="Courier New" w:hint="default"/>
+      </w:rPr>
+    </w:lvl>
+    <w:lvl w:ilvl="8" w:tplc="08090005" w:tentative="1">
+      <w:start w:val="1"/>
+      <w:numFmt w:val="bullet"/>
+      <w:lvlText w:val=""/>
+      <w:lvlJc w:val="left"/>
+      <w:pPr>
+        <w:ind w:left="7200" w:hanging="360"/>
+      </w:pPr>
+      <w:rPr>
+        <w:rFonts w:ascii="Wingdings" w:hAnsi="Wingdings" w:hint="default"/>
+      </w:rPr>
+    </w:lvl>
+  </w:abstractNum>
+  <w:abstractNum w:abstractNumId="2" w15:restartNumberingAfterBreak="0">
     <w:nsid w:val="074167C4"/>
     <w:multiLevelType w:val="hybridMultilevel"/>
     <w:tmpl w:val="02747E12"/>
@@ -7175,7 +9008,93 @@
       </w:pPr>
     </w:lvl>
   </w:abstractNum>
-  <w:abstractNum w:abstractNumId="2" w15:restartNumberingAfterBreak="0">
+  <w:abstractNum w:abstractNumId="3" w15:restartNumberingAfterBreak="0">
+    <w:nsid w:val="0D436777"/>
+    <w:multiLevelType w:val="hybridMultilevel"/>
+    <w:tmpl w:val="0512D53A"/>
+    <w:lvl w:ilvl="0" w:tplc="0809000F">
+      <w:start w:val="1"/>
+      <w:numFmt w:val="decimal"/>
+      <w:lvlText w:val="%1."/>
+      <w:lvlJc w:val="left"/>
+      <w:pPr>
+        <w:ind w:left="2520" w:hanging="360"/>
+      </w:pPr>
+    </w:lvl>
+    <w:lvl w:ilvl="1" w:tplc="08090019" w:tentative="1">
+      <w:start w:val="1"/>
+      <w:numFmt w:val="lowerLetter"/>
+      <w:lvlText w:val="%2."/>
+      <w:lvlJc w:val="left"/>
+      <w:pPr>
+        <w:ind w:left="3240" w:hanging="360"/>
+      </w:pPr>
+    </w:lvl>
+    <w:lvl w:ilvl="2" w:tplc="0809001B" w:tentative="1">
+      <w:start w:val="1"/>
+      <w:numFmt w:val="lowerRoman"/>
+      <w:lvlText w:val="%3."/>
+      <w:lvlJc w:val="right"/>
+      <w:pPr>
+        <w:ind w:left="3960" w:hanging="180"/>
+      </w:pPr>
+    </w:lvl>
+    <w:lvl w:ilvl="3" w:tplc="0809000F" w:tentative="1">
+      <w:start w:val="1"/>
+      <w:numFmt w:val="decimal"/>
+      <w:lvlText w:val="%4."/>
+      <w:lvlJc w:val="left"/>
+      <w:pPr>
+        <w:ind w:left="4680" w:hanging="360"/>
+      </w:pPr>
+    </w:lvl>
+    <w:lvl w:ilvl="4" w:tplc="08090019" w:tentative="1">
+      <w:start w:val="1"/>
+      <w:numFmt w:val="lowerLetter"/>
+      <w:lvlText w:val="%5."/>
+      <w:lvlJc w:val="left"/>
+      <w:pPr>
+        <w:ind w:left="5400" w:hanging="360"/>
+      </w:pPr>
+    </w:lvl>
+    <w:lvl w:ilvl="5" w:tplc="0809001B" w:tentative="1">
+      <w:start w:val="1"/>
+      <w:numFmt w:val="lowerRoman"/>
+      <w:lvlText w:val="%6."/>
+      <w:lvlJc w:val="right"/>
+      <w:pPr>
+        <w:ind w:left="6120" w:hanging="180"/>
+      </w:pPr>
+    </w:lvl>
+    <w:lvl w:ilvl="6" w:tplc="0809000F" w:tentative="1">
+      <w:start w:val="1"/>
+      <w:numFmt w:val="decimal"/>
+      <w:lvlText w:val="%7."/>
+      <w:lvlJc w:val="left"/>
+      <w:pPr>
+        <w:ind w:left="6840" w:hanging="360"/>
+      </w:pPr>
+    </w:lvl>
+    <w:lvl w:ilvl="7" w:tplc="08090019" w:tentative="1">
+      <w:start w:val="1"/>
+      <w:numFmt w:val="lowerLetter"/>
+      <w:lvlText w:val="%8."/>
+      <w:lvlJc w:val="left"/>
+      <w:pPr>
+        <w:ind w:left="7560" w:hanging="360"/>
+      </w:pPr>
+    </w:lvl>
+    <w:lvl w:ilvl="8" w:tplc="0809001B" w:tentative="1">
+      <w:start w:val="1"/>
+      <w:numFmt w:val="lowerRoman"/>
+      <w:lvlText w:val="%9."/>
+      <w:lvlJc w:val="right"/>
+      <w:pPr>
+        <w:ind w:left="8280" w:hanging="180"/>
+      </w:pPr>
+    </w:lvl>
+  </w:abstractNum>
+  <w:abstractNum w:abstractNumId="4" w15:restartNumberingAfterBreak="0">
     <w:nsid w:val="14AC4A5C"/>
     <w:multiLevelType w:val="hybridMultilevel"/>
     <w:tmpl w:val="E4788862"/>
@@ -7265,7 +9184,7 @@
       </w:pPr>
     </w:lvl>
   </w:abstractNum>
-  <w:abstractNum w:abstractNumId="3" w15:restartNumberingAfterBreak="0">
+  <w:abstractNum w:abstractNumId="5" w15:restartNumberingAfterBreak="0">
     <w:nsid w:val="17210142"/>
     <w:multiLevelType w:val="hybridMultilevel"/>
     <w:tmpl w:val="30D6E7F8"/>
@@ -7351,7 +9270,7 @@
       </w:pPr>
     </w:lvl>
   </w:abstractNum>
-  <w:abstractNum w:abstractNumId="4" w15:restartNumberingAfterBreak="0">
+  <w:abstractNum w:abstractNumId="6" w15:restartNumberingAfterBreak="0">
     <w:nsid w:val="1AE16E6F"/>
     <w:multiLevelType w:val="hybridMultilevel"/>
     <w:tmpl w:val="DCBCCAE0"/>
@@ -7437,7 +9356,7 @@
       </w:pPr>
     </w:lvl>
   </w:abstractNum>
-  <w:abstractNum w:abstractNumId="5" w15:restartNumberingAfterBreak="0">
+  <w:abstractNum w:abstractNumId="7" w15:restartNumberingAfterBreak="0">
     <w:nsid w:val="2AB1059C"/>
     <w:multiLevelType w:val="hybridMultilevel"/>
     <w:tmpl w:val="DFA68714"/>
@@ -7523,7 +9442,7 @@
       </w:pPr>
     </w:lvl>
   </w:abstractNum>
-  <w:abstractNum w:abstractNumId="6" w15:restartNumberingAfterBreak="0">
+  <w:abstractNum w:abstractNumId="8" w15:restartNumberingAfterBreak="0">
     <w:nsid w:val="2AFF2B90"/>
     <w:multiLevelType w:val="hybridMultilevel"/>
     <w:tmpl w:val="DA0A4C30"/>
@@ -7609,7 +9528,7 @@
       </w:pPr>
     </w:lvl>
   </w:abstractNum>
-  <w:abstractNum w:abstractNumId="7" w15:restartNumberingAfterBreak="0">
+  <w:abstractNum w:abstractNumId="9" w15:restartNumberingAfterBreak="0">
     <w:nsid w:val="2D345380"/>
     <w:multiLevelType w:val="hybridMultilevel"/>
     <w:tmpl w:val="17F6BF7E"/>
@@ -7695,7 +9614,93 @@
       </w:pPr>
     </w:lvl>
   </w:abstractNum>
-  <w:abstractNum w:abstractNumId="8" w15:restartNumberingAfterBreak="0">
+  <w:abstractNum w:abstractNumId="10" w15:restartNumberingAfterBreak="0">
+    <w:nsid w:val="34EC6CD2"/>
+    <w:multiLevelType w:val="hybridMultilevel"/>
+    <w:tmpl w:val="5CAA5116"/>
+    <w:lvl w:ilvl="0" w:tplc="0809000F">
+      <w:start w:val="1"/>
+      <w:numFmt w:val="decimal"/>
+      <w:lvlText w:val="%1."/>
+      <w:lvlJc w:val="left"/>
+      <w:pPr>
+        <w:ind w:left="720" w:hanging="360"/>
+      </w:pPr>
+    </w:lvl>
+    <w:lvl w:ilvl="1" w:tplc="08090019" w:tentative="1">
+      <w:start w:val="1"/>
+      <w:numFmt w:val="lowerLetter"/>
+      <w:lvlText w:val="%2."/>
+      <w:lvlJc w:val="left"/>
+      <w:pPr>
+        <w:ind w:left="1440" w:hanging="360"/>
+      </w:pPr>
+    </w:lvl>
+    <w:lvl w:ilvl="2" w:tplc="0809001B" w:tentative="1">
+      <w:start w:val="1"/>
+      <w:numFmt w:val="lowerRoman"/>
+      <w:lvlText w:val="%3."/>
+      <w:lvlJc w:val="right"/>
+      <w:pPr>
+        <w:ind w:left="2160" w:hanging="180"/>
+      </w:pPr>
+    </w:lvl>
+    <w:lvl w:ilvl="3" w:tplc="0809000F" w:tentative="1">
+      <w:start w:val="1"/>
+      <w:numFmt w:val="decimal"/>
+      <w:lvlText w:val="%4."/>
+      <w:lvlJc w:val="left"/>
+      <w:pPr>
+        <w:ind w:left="2880" w:hanging="360"/>
+      </w:pPr>
+    </w:lvl>
+    <w:lvl w:ilvl="4" w:tplc="08090019" w:tentative="1">
+      <w:start w:val="1"/>
+      <w:numFmt w:val="lowerLetter"/>
+      <w:lvlText w:val="%5."/>
+      <w:lvlJc w:val="left"/>
+      <w:pPr>
+        <w:ind w:left="3600" w:hanging="360"/>
+      </w:pPr>
+    </w:lvl>
+    <w:lvl w:ilvl="5" w:tplc="0809001B" w:tentative="1">
+      <w:start w:val="1"/>
+      <w:numFmt w:val="lowerRoman"/>
+      <w:lvlText w:val="%6."/>
+      <w:lvlJc w:val="right"/>
+      <w:pPr>
+        <w:ind w:left="4320" w:hanging="180"/>
+      </w:pPr>
+    </w:lvl>
+    <w:lvl w:ilvl="6" w:tplc="0809000F" w:tentative="1">
+      <w:start w:val="1"/>
+      <w:numFmt w:val="decimal"/>
+      <w:lvlText w:val="%7."/>
+      <w:lvlJc w:val="left"/>
+      <w:pPr>
+        <w:ind w:left="5040" w:hanging="360"/>
+      </w:pPr>
+    </w:lvl>
+    <w:lvl w:ilvl="7" w:tplc="08090019" w:tentative="1">
+      <w:start w:val="1"/>
+      <w:numFmt w:val="lowerLetter"/>
+      <w:lvlText w:val="%8."/>
+      <w:lvlJc w:val="left"/>
+      <w:pPr>
+        <w:ind w:left="5760" w:hanging="360"/>
+      </w:pPr>
+    </w:lvl>
+    <w:lvl w:ilvl="8" w:tplc="0809001B" w:tentative="1">
+      <w:start w:val="1"/>
+      <w:numFmt w:val="lowerRoman"/>
+      <w:lvlText w:val="%9."/>
+      <w:lvlJc w:val="right"/>
+      <w:pPr>
+        <w:ind w:left="6480" w:hanging="180"/>
+      </w:pPr>
+    </w:lvl>
+  </w:abstractNum>
+  <w:abstractNum w:abstractNumId="11" w15:restartNumberingAfterBreak="0">
     <w:nsid w:val="34FE35EA"/>
     <w:multiLevelType w:val="hybridMultilevel"/>
     <w:tmpl w:val="24AA0364"/>
@@ -7781,10 +9786,10 @@
       </w:pPr>
     </w:lvl>
   </w:abstractNum>
-  <w:abstractNum w:abstractNumId="9" w15:restartNumberingAfterBreak="0">
+  <w:abstractNum w:abstractNumId="12" w15:restartNumberingAfterBreak="0">
     <w:nsid w:val="38346DEA"/>
     <w:multiLevelType w:val="hybridMultilevel"/>
-    <w:tmpl w:val="EA6E1816"/>
+    <w:tmpl w:val="43ACA3CE"/>
     <w:lvl w:ilvl="0" w:tplc="08090001">
       <w:start w:val="1"/>
       <w:numFmt w:val="bullet"/>
@@ -7797,7 +9802,7 @@
         <w:rFonts w:ascii="Symbol" w:hAnsi="Symbol" w:hint="default"/>
       </w:rPr>
     </w:lvl>
-    <w:lvl w:ilvl="1" w:tplc="08090003" w:tentative="1">
+    <w:lvl w:ilvl="1" w:tplc="08090003">
       <w:start w:val="1"/>
       <w:numFmt w:val="bullet"/>
       <w:lvlText w:val="o"/>
@@ -7894,7 +9899,7 @@
       </w:rPr>
     </w:lvl>
   </w:abstractNum>
-  <w:abstractNum w:abstractNumId="10" w15:restartNumberingAfterBreak="0">
+  <w:abstractNum w:abstractNumId="13" w15:restartNumberingAfterBreak="0">
     <w:nsid w:val="3E6E35A9"/>
     <w:multiLevelType w:val="hybridMultilevel"/>
     <w:tmpl w:val="30D6E7F8"/>
@@ -7980,7 +9985,7 @@
       </w:pPr>
     </w:lvl>
   </w:abstractNum>
-  <w:abstractNum w:abstractNumId="11" w15:restartNumberingAfterBreak="0">
+  <w:abstractNum w:abstractNumId="14" w15:restartNumberingAfterBreak="0">
     <w:nsid w:val="425211BA"/>
     <w:multiLevelType w:val="hybridMultilevel"/>
     <w:tmpl w:val="6966D2D4"/>
@@ -8066,7 +10071,7 @@
       </w:pPr>
     </w:lvl>
   </w:abstractNum>
-  <w:abstractNum w:abstractNumId="12" w15:restartNumberingAfterBreak="0">
+  <w:abstractNum w:abstractNumId="15" w15:restartNumberingAfterBreak="0">
     <w:nsid w:val="42EE60EF"/>
     <w:multiLevelType w:val="hybridMultilevel"/>
     <w:tmpl w:val="D94CB38C"/>
@@ -8152,7 +10157,7 @@
       </w:pPr>
     </w:lvl>
   </w:abstractNum>
-  <w:abstractNum w:abstractNumId="13" w15:restartNumberingAfterBreak="0">
+  <w:abstractNum w:abstractNumId="16" w15:restartNumberingAfterBreak="0">
     <w:nsid w:val="48407687"/>
     <w:multiLevelType w:val="hybridMultilevel"/>
     <w:tmpl w:val="D118292C"/>
@@ -8238,7 +10243,7 @@
       </w:pPr>
     </w:lvl>
   </w:abstractNum>
-  <w:abstractNum w:abstractNumId="14" w15:restartNumberingAfterBreak="0">
+  <w:abstractNum w:abstractNumId="17" w15:restartNumberingAfterBreak="0">
     <w:nsid w:val="4B6E046C"/>
     <w:multiLevelType w:val="hybridMultilevel"/>
     <w:tmpl w:val="570A7B40"/>
@@ -8324,7 +10329,7 @@
       </w:pPr>
     </w:lvl>
   </w:abstractNum>
-  <w:abstractNum w:abstractNumId="15" w15:restartNumberingAfterBreak="0">
+  <w:abstractNum w:abstractNumId="18" w15:restartNumberingAfterBreak="0">
     <w:nsid w:val="4E1374F2"/>
     <w:multiLevelType w:val="hybridMultilevel"/>
     <w:tmpl w:val="724E9CCC"/>
@@ -8410,7 +10415,7 @@
       </w:pPr>
     </w:lvl>
   </w:abstractNum>
-  <w:abstractNum w:abstractNumId="16" w15:restartNumberingAfterBreak="0">
+  <w:abstractNum w:abstractNumId="19" w15:restartNumberingAfterBreak="0">
     <w:nsid w:val="4E6D5EF0"/>
     <w:multiLevelType w:val="hybridMultilevel"/>
     <w:tmpl w:val="570A7B40"/>
@@ -8496,7 +10501,7 @@
       </w:pPr>
     </w:lvl>
   </w:abstractNum>
-  <w:abstractNum w:abstractNumId="17" w15:restartNumberingAfterBreak="0">
+  <w:abstractNum w:abstractNumId="20" w15:restartNumberingAfterBreak="0">
     <w:nsid w:val="5503197F"/>
     <w:multiLevelType w:val="hybridMultilevel"/>
     <w:tmpl w:val="BA46A422"/>
@@ -8609,7 +10614,7 @@
       </w:rPr>
     </w:lvl>
   </w:abstractNum>
-  <w:abstractNum w:abstractNumId="18" w15:restartNumberingAfterBreak="0">
+  <w:abstractNum w:abstractNumId="21" w15:restartNumberingAfterBreak="0">
     <w:nsid w:val="58FA2F5B"/>
     <w:multiLevelType w:val="hybridMultilevel"/>
     <w:tmpl w:val="DDDE499C"/>
@@ -8695,7 +10700,7 @@
       </w:pPr>
     </w:lvl>
   </w:abstractNum>
-  <w:abstractNum w:abstractNumId="19" w15:restartNumberingAfterBreak="0">
+  <w:abstractNum w:abstractNumId="22" w15:restartNumberingAfterBreak="0">
     <w:nsid w:val="5F824943"/>
     <w:multiLevelType w:val="hybridMultilevel"/>
     <w:tmpl w:val="A0CAF3D0"/>
@@ -8781,7 +10786,7 @@
       </w:pPr>
     </w:lvl>
   </w:abstractNum>
-  <w:abstractNum w:abstractNumId="20" w15:restartNumberingAfterBreak="0">
+  <w:abstractNum w:abstractNumId="23" w15:restartNumberingAfterBreak="0">
     <w:nsid w:val="68CF07C1"/>
     <w:multiLevelType w:val="hybridMultilevel"/>
     <w:tmpl w:val="17F6BF7E"/>
@@ -8867,7 +10872,7 @@
       </w:pPr>
     </w:lvl>
   </w:abstractNum>
-  <w:abstractNum w:abstractNumId="21" w15:restartNumberingAfterBreak="0">
+  <w:abstractNum w:abstractNumId="24" w15:restartNumberingAfterBreak="0">
     <w:nsid w:val="69D56381"/>
     <w:multiLevelType w:val="hybridMultilevel"/>
     <w:tmpl w:val="259402FA"/>
@@ -8953,7 +10958,7 @@
       </w:pPr>
     </w:lvl>
   </w:abstractNum>
-  <w:abstractNum w:abstractNumId="22" w15:restartNumberingAfterBreak="0">
+  <w:abstractNum w:abstractNumId="25" w15:restartNumberingAfterBreak="0">
     <w:nsid w:val="6B0E4D42"/>
     <w:multiLevelType w:val="hybridMultilevel"/>
     <w:tmpl w:val="41167576"/>
@@ -9043,7 +11048,7 @@
       </w:pPr>
     </w:lvl>
   </w:abstractNum>
-  <w:abstractNum w:abstractNumId="23" w15:restartNumberingAfterBreak="0">
+  <w:abstractNum w:abstractNumId="26" w15:restartNumberingAfterBreak="0">
     <w:nsid w:val="6D1C26D8"/>
     <w:multiLevelType w:val="hybridMultilevel"/>
     <w:tmpl w:val="CFA45E0E"/>
@@ -9129,7 +11134,7 @@
       </w:pPr>
     </w:lvl>
   </w:abstractNum>
-  <w:abstractNum w:abstractNumId="24" w15:restartNumberingAfterBreak="0">
+  <w:abstractNum w:abstractNumId="27" w15:restartNumberingAfterBreak="0">
     <w:nsid w:val="703A3291"/>
     <w:multiLevelType w:val="hybridMultilevel"/>
     <w:tmpl w:val="2C6EE21E"/>
@@ -9215,7 +11220,7 @@
       </w:pPr>
     </w:lvl>
   </w:abstractNum>
-  <w:abstractNum w:abstractNumId="25" w15:restartNumberingAfterBreak="0">
+  <w:abstractNum w:abstractNumId="28" w15:restartNumberingAfterBreak="0">
     <w:nsid w:val="7CAC2030"/>
     <w:multiLevelType w:val="hybridMultilevel"/>
     <w:tmpl w:val="27F4169C"/>
@@ -9302,82 +11307,91 @@
     </w:lvl>
   </w:abstractNum>
   <w:num w:numId="1">
-    <w:abstractNumId w:val="9"/>
+    <w:abstractNumId w:val="12"/>
   </w:num>
   <w:num w:numId="2">
+    <w:abstractNumId w:val="20"/>
+  </w:num>
+  <w:num w:numId="3">
+    <w:abstractNumId w:val="28"/>
+  </w:num>
+  <w:num w:numId="4">
+    <w:abstractNumId w:val="21"/>
+  </w:num>
+  <w:num w:numId="5">
+    <w:abstractNumId w:val="15"/>
+  </w:num>
+  <w:num w:numId="6">
     <w:abstractNumId w:val="17"/>
   </w:num>
-  <w:num w:numId="3">
+  <w:num w:numId="7">
+    <w:abstractNumId w:val="19"/>
+  </w:num>
+  <w:num w:numId="8">
+    <w:abstractNumId w:val="6"/>
+  </w:num>
+  <w:num w:numId="9">
+    <w:abstractNumId w:val="14"/>
+  </w:num>
+  <w:num w:numId="10">
+    <w:abstractNumId w:val="18"/>
+  </w:num>
+  <w:num w:numId="11">
+    <w:abstractNumId w:val="2"/>
+  </w:num>
+  <w:num w:numId="12">
+    <w:abstractNumId w:val="26"/>
+  </w:num>
+  <w:num w:numId="13">
+    <w:abstractNumId w:val="16"/>
+  </w:num>
+  <w:num w:numId="14">
+    <w:abstractNumId w:val="27"/>
+  </w:num>
+  <w:num w:numId="15">
     <w:abstractNumId w:val="25"/>
   </w:num>
-  <w:num w:numId="4">
-    <w:abstractNumId w:val="18"/>
+  <w:num w:numId="16">
+    <w:abstractNumId w:val="11"/>
   </w:num>
-  <w:num w:numId="5">
-    <w:abstractNumId w:val="12"/>
+  <w:num w:numId="17">
+    <w:abstractNumId w:val="7"/>
   </w:num>
-  <w:num w:numId="6">
-    <w:abstractNumId w:val="14"/>
-  </w:num>
-  <w:num w:numId="7">
-    <w:abstractNumId w:val="16"/>
-  </w:num>
-  <w:num w:numId="8">
+  <w:num w:numId="18">
     <w:abstractNumId w:val="4"/>
   </w:num>
-  <w:num w:numId="9">
-    <w:abstractNumId w:val="11"/>
+  <w:num w:numId="19">
+    <w:abstractNumId w:val="24"/>
   </w:num>
-  <w:num w:numId="10">
-    <w:abstractNumId w:val="15"/>
+  <w:num w:numId="20">
+    <w:abstractNumId w:val="5"/>
   </w:num>
-  <w:num w:numId="11">
-    <w:abstractNumId w:val="1"/>
+  <w:num w:numId="21">
+    <w:abstractNumId w:val="13"/>
   </w:num>
-  <w:num w:numId="12">
+  <w:num w:numId="22">
+    <w:abstractNumId w:val="22"/>
+  </w:num>
+  <w:num w:numId="23">
+    <w:abstractNumId w:val="8"/>
+  </w:num>
+  <w:num w:numId="24">
     <w:abstractNumId w:val="23"/>
   </w:num>
-  <w:num w:numId="13">
-    <w:abstractNumId w:val="13"/>
-  </w:num>
-  <w:num w:numId="14">
-    <w:abstractNumId w:val="24"/>
-  </w:num>
-  <w:num w:numId="15">
-    <w:abstractNumId w:val="22"/>
-  </w:num>
-  <w:num w:numId="16">
-    <w:abstractNumId w:val="8"/>
-  </w:num>
-  <w:num w:numId="17">
-    <w:abstractNumId w:val="5"/>
-  </w:num>
-  <w:num w:numId="18">
-    <w:abstractNumId w:val="2"/>
-  </w:num>
-  <w:num w:numId="19">
-    <w:abstractNumId w:val="21"/>
-  </w:num>
-  <w:num w:numId="20">
-    <w:abstractNumId w:val="3"/>
-  </w:num>
-  <w:num w:numId="21">
-    <w:abstractNumId w:val="10"/>
-  </w:num>
-  <w:num w:numId="22">
-    <w:abstractNumId w:val="19"/>
-  </w:num>
-  <w:num w:numId="23">
-    <w:abstractNumId w:val="6"/>
-  </w:num>
-  <w:num w:numId="24">
-    <w:abstractNumId w:val="20"/>
-  </w:num>
   <w:num w:numId="25">
-    <w:abstractNumId w:val="7"/>
+    <w:abstractNumId w:val="9"/>
   </w:num>
   <w:num w:numId="26">
     <w:abstractNumId w:val="0"/>
+  </w:num>
+  <w:num w:numId="27">
+    <w:abstractNumId w:val="3"/>
+  </w:num>
+  <w:num w:numId="28">
+    <w:abstractNumId w:val="10"/>
+  </w:num>
+  <w:num w:numId="29">
+    <w:abstractNumId w:val="1"/>
   </w:num>
 </w:numbering>
 </file>

</xml_diff>